<commit_message>
Added file from Openpuzzles 2017-06-26 22:05:33.21
</commit_message>
<xml_diff>
--- a/folder3/Segment Routing.docx
+++ b/folder3/Segment Routing.docx
@@ -20,3113 +20,469 @@
     </w:p>
     <w:p>
       <w:pPr>
-        <w:pStyle w:val="Heading1"/>
         <w:rPr>
-          <w:rFonts w:ascii="Arial" w:hAnsi="Arial" w:cs="Arial"/>
-          <w:color w:val="222222"/>
-          <w:sz w:val="19"/>
-          <w:szCs w:val="19"/>
-          <w:shd w:val="clear" w:color="auto" w:fill="FFFFFF"/>
+          <w:b/>
         </w:rPr>
       </w:pPr>
       <w:r>
         <w:rPr>
-          <w:rFonts w:ascii="Arial" w:hAnsi="Arial" w:cs="Arial"/>
-          <w:color w:val="222222"/>
-          <w:sz w:val="19"/>
-          <w:szCs w:val="19"/>
-          <w:shd w:val="clear" w:color="auto" w:fill="FFFFFF"/>
+          <w:b/>
         </w:rPr>
         <w:t>From Wikipedia, the free encyclopedia</w:t>
       </w:r>
     </w:p>
     <w:p/>
     <w:p>
-      <w:pPr>
-        <w:pStyle w:val="NormalWeb"/>
-        <w:shd w:val="clear" w:color="auto" w:fill="FFFFFF"/>
-        <w:spacing w:before="120" w:beforeAutospacing="0" w:after="120" w:afterAutospacing="0"/>
-        <w:rPr>
-          <w:rFonts w:ascii="Arial" w:hAnsi="Arial" w:cs="Arial"/>
-          <w:color w:val="222222"/>
-          <w:sz w:val="21"/>
-          <w:szCs w:val="21"/>
-        </w:rPr>
-      </w:pPr>
-      <w:r>
-        <w:rPr>
-          <w:rFonts w:ascii="Arial" w:hAnsi="Arial" w:cs="Arial"/>
-          <w:color w:val="222222"/>
-          <w:sz w:val="21"/>
-          <w:szCs w:val="21"/>
-        </w:rPr>
-        <w:t>In</w:t>
-      </w:r>
-      <w:r>
-        <w:rPr>
-          <w:rStyle w:val="apple-converted-space"/>
-          <w:rFonts w:ascii="Arial" w:hAnsi="Arial" w:cs="Arial"/>
-          <w:color w:val="222222"/>
-          <w:sz w:val="21"/>
-          <w:szCs w:val="21"/>
-        </w:rPr>
-        <w:t> </w:t>
-      </w:r>
-      <w:hyperlink r:id="rId5" w:tooltip="Computer networking" w:history="1">
-        <w:r>
-          <w:rPr>
-            <w:rStyle w:val="Hyperlink"/>
-            <w:rFonts w:ascii="Arial" w:hAnsi="Arial" w:cs="Arial"/>
-            <w:color w:val="0B0080"/>
-            <w:sz w:val="21"/>
-            <w:szCs w:val="21"/>
-          </w:rPr>
-          <w:t>computer networking</w:t>
-        </w:r>
-      </w:hyperlink>
-      <w:r>
-        <w:rPr>
-          <w:rFonts w:ascii="Arial" w:hAnsi="Arial" w:cs="Arial"/>
-          <w:color w:val="222222"/>
-          <w:sz w:val="21"/>
-          <w:szCs w:val="21"/>
-        </w:rPr>
-        <w:t>,</w:t>
-      </w:r>
-      <w:r>
-        <w:rPr>
-          <w:rStyle w:val="apple-converted-space"/>
-          <w:rFonts w:ascii="Arial" w:hAnsi="Arial" w:cs="Arial"/>
-          <w:color w:val="222222"/>
-          <w:sz w:val="21"/>
-          <w:szCs w:val="21"/>
-        </w:rPr>
-        <w:t> </w:t>
-      </w:r>
-      <w:r>
-        <w:rPr>
-          <w:rFonts w:ascii="Arial" w:hAnsi="Arial" w:cs="Arial"/>
-          <w:b/>
-          <w:bCs/>
-          <w:color w:val="222222"/>
-          <w:sz w:val="21"/>
-          <w:szCs w:val="21"/>
-        </w:rPr>
-        <w:t>source routing</w:t>
-      </w:r>
-      <w:r>
-        <w:rPr>
-          <w:rFonts w:ascii="Arial" w:hAnsi="Arial" w:cs="Arial"/>
-          <w:color w:val="222222"/>
-          <w:sz w:val="21"/>
-          <w:szCs w:val="21"/>
-        </w:rPr>
-        <w:t>, also called</w:t>
-      </w:r>
-      <w:r>
-        <w:rPr>
-          <w:rStyle w:val="apple-converted-space"/>
-          <w:rFonts w:ascii="Arial" w:hAnsi="Arial" w:cs="Arial"/>
-          <w:color w:val="222222"/>
-          <w:sz w:val="21"/>
-          <w:szCs w:val="21"/>
-        </w:rPr>
-        <w:t> </w:t>
-      </w:r>
-      <w:r>
-        <w:rPr>
-          <w:rFonts w:ascii="Arial" w:hAnsi="Arial" w:cs="Arial"/>
-          <w:b/>
-          <w:bCs/>
-          <w:color w:val="222222"/>
-          <w:sz w:val="21"/>
-          <w:szCs w:val="21"/>
-        </w:rPr>
-        <w:t>path addressing</w:t>
-      </w:r>
-      <w:r>
-        <w:rPr>
-          <w:rFonts w:ascii="Arial" w:hAnsi="Arial" w:cs="Arial"/>
-          <w:color w:val="222222"/>
-          <w:sz w:val="21"/>
-          <w:szCs w:val="21"/>
-        </w:rPr>
-        <w:t>, allows a sender of a</w:t>
-      </w:r>
-      <w:r>
-        <w:rPr>
-          <w:rStyle w:val="apple-converted-space"/>
-          <w:rFonts w:ascii="Arial" w:hAnsi="Arial" w:cs="Arial"/>
-          <w:color w:val="222222"/>
-          <w:sz w:val="21"/>
-          <w:szCs w:val="21"/>
-        </w:rPr>
-        <w:t> </w:t>
-      </w:r>
-      <w:hyperlink r:id="rId6" w:tooltip="Data packet" w:history="1">
-        <w:r>
-          <w:rPr>
-            <w:rStyle w:val="Hyperlink"/>
-            <w:rFonts w:ascii="Arial" w:hAnsi="Arial" w:cs="Arial"/>
-            <w:color w:val="0B0080"/>
-            <w:sz w:val="21"/>
-            <w:szCs w:val="21"/>
-          </w:rPr>
-          <w:t>packet</w:t>
-        </w:r>
-      </w:hyperlink>
-      <w:r>
-        <w:rPr>
-          <w:rStyle w:val="apple-converted-space"/>
-          <w:rFonts w:ascii="Arial" w:hAnsi="Arial" w:cs="Arial"/>
-          <w:color w:val="222222"/>
-          <w:sz w:val="21"/>
-          <w:szCs w:val="21"/>
-        </w:rPr>
-        <w:t> </w:t>
-      </w:r>
-      <w:r>
-        <w:rPr>
-          <w:rFonts w:ascii="Arial" w:hAnsi="Arial" w:cs="Arial"/>
-          <w:color w:val="222222"/>
-          <w:sz w:val="21"/>
-          <w:szCs w:val="21"/>
-        </w:rPr>
-        <w:t>to partially or completely specify the</w:t>
-      </w:r>
-      <w:r>
-        <w:rPr>
-          <w:rStyle w:val="apple-converted-space"/>
-          <w:rFonts w:ascii="Arial" w:hAnsi="Arial" w:cs="Arial"/>
-          <w:color w:val="222222"/>
-          <w:sz w:val="21"/>
-          <w:szCs w:val="21"/>
-        </w:rPr>
-        <w:t> </w:t>
-      </w:r>
-      <w:hyperlink r:id="rId7" w:tooltip="Routing" w:history="1">
-        <w:r>
-          <w:rPr>
-            <w:rStyle w:val="Hyperlink"/>
-            <w:rFonts w:ascii="Arial" w:hAnsi="Arial" w:cs="Arial"/>
-            <w:color w:val="0B0080"/>
-            <w:sz w:val="21"/>
-            <w:szCs w:val="21"/>
-          </w:rPr>
-          <w:t>route</w:t>
-        </w:r>
-      </w:hyperlink>
-      <w:r>
-        <w:rPr>
-          <w:rStyle w:val="apple-converted-space"/>
-          <w:rFonts w:ascii="Arial" w:hAnsi="Arial" w:cs="Arial"/>
-          <w:color w:val="222222"/>
-          <w:sz w:val="21"/>
-          <w:szCs w:val="21"/>
-        </w:rPr>
-        <w:t> </w:t>
-      </w:r>
-      <w:r>
-        <w:rPr>
-          <w:rFonts w:ascii="Arial" w:hAnsi="Arial" w:cs="Arial"/>
-          <w:color w:val="222222"/>
-          <w:sz w:val="21"/>
-          <w:szCs w:val="21"/>
-        </w:rPr>
-        <w:t>the packet takes through the network.</w:t>
-      </w:r>
-      <w:hyperlink r:id="rId8" w:anchor="cite_note-sunshine-1" w:history="1">
-        <w:r>
-          <w:rPr>
-            <w:rStyle w:val="Hyperlink"/>
-            <w:rFonts w:ascii="Arial" w:hAnsi="Arial" w:cs="Arial"/>
-            <w:color w:val="0B0080"/>
-            <w:sz w:val="17"/>
-            <w:szCs w:val="17"/>
-            <w:vertAlign w:val="superscript"/>
-          </w:rPr>
-          <w:t>[1]</w:t>
-        </w:r>
-      </w:hyperlink>
-      <w:r>
-        <w:rPr>
-          <w:rStyle w:val="apple-converted-space"/>
-          <w:rFonts w:ascii="Arial" w:hAnsi="Arial" w:cs="Arial"/>
-          <w:color w:val="222222"/>
-          <w:sz w:val="21"/>
-          <w:szCs w:val="21"/>
-        </w:rPr>
-        <w:t> </w:t>
-      </w:r>
-      <w:r>
-        <w:rPr>
-          <w:rFonts w:ascii="Arial" w:hAnsi="Arial" w:cs="Arial"/>
-          <w:color w:val="222222"/>
-          <w:sz w:val="21"/>
-          <w:szCs w:val="21"/>
-        </w:rPr>
-        <w:t>In contrast, in non-source routing protocols,</w:t>
-      </w:r>
-      <w:r>
-        <w:rPr>
-          <w:rStyle w:val="apple-converted-space"/>
-          <w:rFonts w:ascii="Arial" w:hAnsi="Arial" w:cs="Arial"/>
-          <w:color w:val="222222"/>
-          <w:sz w:val="21"/>
-          <w:szCs w:val="21"/>
-        </w:rPr>
-        <w:t> </w:t>
-      </w:r>
-      <w:hyperlink r:id="rId9" w:tooltip="Router (computing)" w:history="1">
-        <w:r>
-          <w:rPr>
-            <w:rStyle w:val="Hyperlink"/>
-            <w:rFonts w:ascii="Arial" w:hAnsi="Arial" w:cs="Arial"/>
-            <w:color w:val="0B0080"/>
-            <w:sz w:val="21"/>
-            <w:szCs w:val="21"/>
-          </w:rPr>
-          <w:t>routers</w:t>
-        </w:r>
-      </w:hyperlink>
-      <w:r>
-        <w:rPr>
-          <w:rStyle w:val="apple-converted-space"/>
-          <w:rFonts w:ascii="Arial" w:hAnsi="Arial" w:cs="Arial"/>
-          <w:color w:val="222222"/>
-          <w:sz w:val="21"/>
-          <w:szCs w:val="21"/>
-        </w:rPr>
-        <w:t> </w:t>
-      </w:r>
-      <w:r>
-        <w:rPr>
-          <w:rFonts w:ascii="Arial" w:hAnsi="Arial" w:cs="Arial"/>
-          <w:color w:val="222222"/>
-          <w:sz w:val="21"/>
-          <w:szCs w:val="21"/>
-        </w:rPr>
-        <w:t>in the network determine the path based on the packet's destination.</w:t>
+      <w:r>
+        <w:t>In computer networking, source routing, also called path addressing, allows a sender of a packet to partially or completely specify the route the packet takes through the network.[1] In contrast, in non-source routing protocols, routers in the network determine the path based on the packet's destination.</w:t>
       </w:r>
     </w:p>
     <w:p>
-      <w:pPr>
-        <w:pStyle w:val="NormalWeb"/>
-        <w:shd w:val="clear" w:color="auto" w:fill="FFFFFF"/>
-        <w:spacing w:before="120" w:beforeAutospacing="0" w:after="120" w:afterAutospacing="0"/>
-        <w:rPr>
-          <w:rFonts w:ascii="Arial" w:hAnsi="Arial" w:cs="Arial"/>
-          <w:color w:val="222222"/>
-          <w:sz w:val="21"/>
-          <w:szCs w:val="21"/>
-        </w:rPr>
-      </w:pPr>
-      <w:r>
-        <w:rPr>
-          <w:rFonts w:ascii="Arial" w:hAnsi="Arial" w:cs="Arial"/>
-          <w:color w:val="222222"/>
-          <w:sz w:val="21"/>
-          <w:szCs w:val="21"/>
-        </w:rPr>
-        <w:t>Source routing allows easier troubleshooting, improved</w:t>
-      </w:r>
-      <w:r>
-        <w:rPr>
-          <w:rStyle w:val="apple-converted-space"/>
-          <w:rFonts w:ascii="Arial" w:hAnsi="Arial" w:cs="Arial"/>
-          <w:color w:val="222222"/>
-          <w:sz w:val="21"/>
-          <w:szCs w:val="21"/>
-        </w:rPr>
-        <w:t> </w:t>
+      <w:r>
+        <w:t xml:space="preserve">Source routing allows easier troubleshooting, improved </w:t>
       </w:r>
       <w:proofErr w:type="spellStart"/>
       <w:r>
-        <w:rPr>
-          <w:rFonts w:ascii="Arial" w:hAnsi="Arial" w:cs="Arial"/>
-          <w:color w:val="222222"/>
-          <w:sz w:val="21"/>
-          <w:szCs w:val="21"/>
-        </w:rPr>
-        <w:fldChar w:fldCharType="begin"/>
-      </w:r>
-      <w:r>
-        <w:rPr>
-          <w:rFonts w:ascii="Arial" w:hAnsi="Arial" w:cs="Arial"/>
-          <w:color w:val="222222"/>
-          <w:sz w:val="21"/>
-          <w:szCs w:val="21"/>
-        </w:rPr>
-        <w:instrText xml:space="preserve"> HYPERLINK "https://en.wikipedia.org/wiki/Traceroute" \o "Traceroute" </w:instrText>
-      </w:r>
-      <w:r>
-        <w:rPr>
-          <w:rFonts w:ascii="Arial" w:hAnsi="Arial" w:cs="Arial"/>
-          <w:color w:val="222222"/>
-          <w:sz w:val="21"/>
-          <w:szCs w:val="21"/>
-        </w:rPr>
-        <w:fldChar w:fldCharType="separate"/>
-      </w:r>
-      <w:r>
-        <w:rPr>
-          <w:rStyle w:val="Hyperlink"/>
-          <w:rFonts w:ascii="Arial" w:hAnsi="Arial" w:cs="Arial"/>
-          <w:color w:val="0B0080"/>
-          <w:sz w:val="21"/>
-          <w:szCs w:val="21"/>
-        </w:rPr>
         <w:t>traceroute</w:t>
       </w:r>
       <w:proofErr w:type="spellEnd"/>
       <w:r>
-        <w:rPr>
-          <w:rFonts w:ascii="Arial" w:hAnsi="Arial" w:cs="Arial"/>
-          <w:color w:val="222222"/>
-          <w:sz w:val="21"/>
-          <w:szCs w:val="21"/>
-        </w:rPr>
-        <w:fldChar w:fldCharType="end"/>
-      </w:r>
-      <w:r>
-        <w:rPr>
-          <w:rFonts w:ascii="Arial" w:hAnsi="Arial" w:cs="Arial"/>
-          <w:color w:val="222222"/>
-          <w:sz w:val="21"/>
-          <w:szCs w:val="21"/>
-        </w:rPr>
         <w:t>, and enables a node to discover all the possible routes to a host. It does not allow a source to directly manage network performance by forcing packets to travel over one path to prevent congestion on another.</w:t>
       </w:r>
     </w:p>
     <w:p>
-      <w:pPr>
-        <w:pStyle w:val="NormalWeb"/>
-        <w:shd w:val="clear" w:color="auto" w:fill="FFFFFF"/>
-        <w:spacing w:before="120" w:beforeAutospacing="0" w:after="120" w:afterAutospacing="0"/>
-        <w:rPr>
-          <w:rFonts w:ascii="Arial" w:hAnsi="Arial" w:cs="Arial"/>
-          <w:color w:val="222222"/>
-          <w:sz w:val="21"/>
-          <w:szCs w:val="21"/>
-        </w:rPr>
-      </w:pPr>
-      <w:r>
-        <w:rPr>
-          <w:rFonts w:ascii="Arial" w:hAnsi="Arial" w:cs="Arial"/>
-          <w:color w:val="222222"/>
-          <w:sz w:val="21"/>
-          <w:szCs w:val="21"/>
-        </w:rPr>
-        <w:t>Many high-performance interconnects including</w:t>
-      </w:r>
-      <w:r>
-        <w:rPr>
-          <w:rStyle w:val="apple-converted-space"/>
-          <w:rFonts w:ascii="Arial" w:hAnsi="Arial" w:cs="Arial"/>
-          <w:color w:val="222222"/>
-          <w:sz w:val="21"/>
-          <w:szCs w:val="21"/>
-        </w:rPr>
-        <w:t> </w:t>
+      <w:r>
+        <w:t xml:space="preserve">Many high-performance interconnects including </w:t>
       </w:r>
       <w:proofErr w:type="spellStart"/>
       <w:r>
-        <w:rPr>
-          <w:rFonts w:ascii="Arial" w:hAnsi="Arial" w:cs="Arial"/>
-          <w:color w:val="222222"/>
-          <w:sz w:val="21"/>
-          <w:szCs w:val="21"/>
-        </w:rPr>
-        <w:fldChar w:fldCharType="begin"/>
-      </w:r>
-      <w:r>
-        <w:rPr>
-          <w:rFonts w:ascii="Arial" w:hAnsi="Arial" w:cs="Arial"/>
-          <w:color w:val="222222"/>
-          <w:sz w:val="21"/>
-          <w:szCs w:val="21"/>
-        </w:rPr>
-        <w:instrText xml:space="preserve"> HYPERLINK "https://en.wikipedia.org/wiki/Myrinet" \o "Myrinet" </w:instrText>
-      </w:r>
-      <w:r>
-        <w:rPr>
-          <w:rFonts w:ascii="Arial" w:hAnsi="Arial" w:cs="Arial"/>
-          <w:color w:val="222222"/>
-          <w:sz w:val="21"/>
-          <w:szCs w:val="21"/>
-        </w:rPr>
-        <w:fldChar w:fldCharType="separate"/>
-      </w:r>
-      <w:r>
-        <w:rPr>
-          <w:rStyle w:val="Hyperlink"/>
-          <w:rFonts w:ascii="Arial" w:hAnsi="Arial" w:cs="Arial"/>
-          <w:color w:val="0B0080"/>
-          <w:sz w:val="21"/>
-          <w:szCs w:val="21"/>
-        </w:rPr>
         <w:t>Myrinet</w:t>
       </w:r>
       <w:proofErr w:type="spellEnd"/>
       <w:r>
-        <w:rPr>
-          <w:rFonts w:ascii="Arial" w:hAnsi="Arial" w:cs="Arial"/>
-          <w:color w:val="222222"/>
-          <w:sz w:val="21"/>
-          <w:szCs w:val="21"/>
-        </w:rPr>
-        <w:fldChar w:fldCharType="end"/>
-      </w:r>
-      <w:r>
-        <w:rPr>
-          <w:rFonts w:ascii="Arial" w:hAnsi="Arial" w:cs="Arial"/>
-          <w:color w:val="222222"/>
-          <w:sz w:val="21"/>
-          <w:szCs w:val="21"/>
-        </w:rPr>
-        <w:t>,</w:t>
-      </w:r>
-      <w:r>
-        <w:rPr>
-          <w:rStyle w:val="apple-converted-space"/>
-          <w:rFonts w:ascii="Arial" w:hAnsi="Arial" w:cs="Arial"/>
-          <w:color w:val="222222"/>
-          <w:sz w:val="21"/>
-          <w:szCs w:val="21"/>
-        </w:rPr>
-        <w:t> </w:t>
-      </w:r>
-      <w:hyperlink r:id="rId10" w:tooltip="Quadrics" w:history="1">
-        <w:r>
-          <w:rPr>
-            <w:rStyle w:val="Hyperlink"/>
-            <w:rFonts w:ascii="Arial" w:hAnsi="Arial" w:cs="Arial"/>
-            <w:color w:val="0B0080"/>
-            <w:sz w:val="21"/>
-            <w:szCs w:val="21"/>
-          </w:rPr>
-          <w:t>Quadrics</w:t>
-        </w:r>
-      </w:hyperlink>
+        <w:t>, Quadrics</w:t>
+      </w:r>
       <w:proofErr w:type="gramStart"/>
       <w:r>
-        <w:rPr>
-          <w:rFonts w:ascii="Arial" w:hAnsi="Arial" w:cs="Arial"/>
-          <w:color w:val="222222"/>
-          <w:sz w:val="21"/>
-          <w:szCs w:val="21"/>
-        </w:rPr>
-        <w:t>,</w:t>
+        <w:t>,[</w:t>
       </w:r>
       <w:proofErr w:type="gramEnd"/>
       <w:r>
-        <w:rPr>
-          <w:rFonts w:ascii="Arial" w:hAnsi="Arial" w:cs="Arial"/>
-          <w:color w:val="222222"/>
-          <w:sz w:val="17"/>
-          <w:szCs w:val="17"/>
-          <w:vertAlign w:val="superscript"/>
-        </w:rPr>
-        <w:fldChar w:fldCharType="begin"/>
-      </w:r>
-      <w:r>
-        <w:rPr>
-          <w:rFonts w:ascii="Arial" w:hAnsi="Arial" w:cs="Arial"/>
-          <w:color w:val="222222"/>
-          <w:sz w:val="17"/>
-          <w:szCs w:val="17"/>
-          <w:vertAlign w:val="superscript"/>
-        </w:rPr>
-        <w:instrText xml:space="preserve"> HYPERLINK "https://en.wikipedia.org/wiki/Source_routing" \l "cite_note-geoffray-2" </w:instrText>
-      </w:r>
-      <w:r>
-        <w:rPr>
-          <w:rFonts w:ascii="Arial" w:hAnsi="Arial" w:cs="Arial"/>
-          <w:color w:val="222222"/>
-          <w:sz w:val="17"/>
-          <w:szCs w:val="17"/>
-          <w:vertAlign w:val="superscript"/>
-        </w:rPr>
-        <w:fldChar w:fldCharType="separate"/>
-      </w:r>
-      <w:r>
-        <w:rPr>
-          <w:rStyle w:val="Hyperlink"/>
-          <w:rFonts w:ascii="Arial" w:hAnsi="Arial" w:cs="Arial"/>
-          <w:color w:val="0B0080"/>
-          <w:sz w:val="17"/>
-          <w:szCs w:val="17"/>
-          <w:vertAlign w:val="superscript"/>
-        </w:rPr>
-        <w:t>[2]</w:t>
-      </w:r>
-      <w:r>
-        <w:rPr>
-          <w:rFonts w:ascii="Arial" w:hAnsi="Arial" w:cs="Arial"/>
-          <w:color w:val="222222"/>
-          <w:sz w:val="17"/>
-          <w:szCs w:val="17"/>
-          <w:vertAlign w:val="superscript"/>
-        </w:rPr>
-        <w:fldChar w:fldCharType="end"/>
-      </w:r>
-      <w:r>
-        <w:rPr>
-          <w:rStyle w:val="apple-converted-space"/>
-          <w:rFonts w:ascii="Arial" w:hAnsi="Arial" w:cs="Arial"/>
-          <w:color w:val="222222"/>
-          <w:sz w:val="21"/>
-          <w:szCs w:val="21"/>
-        </w:rPr>
-        <w:t> </w:t>
-      </w:r>
-      <w:hyperlink r:id="rId11" w:tooltip="IEEE 1355" w:history="1">
-        <w:r>
-          <w:rPr>
-            <w:rStyle w:val="Hyperlink"/>
-            <w:rFonts w:ascii="Arial" w:hAnsi="Arial" w:cs="Arial"/>
-            <w:color w:val="0B0080"/>
-            <w:sz w:val="21"/>
-            <w:szCs w:val="21"/>
-          </w:rPr>
-          <w:t>IEEE 1355</w:t>
-        </w:r>
-      </w:hyperlink>
-      <w:r>
-        <w:rPr>
-          <w:rFonts w:ascii="Arial" w:hAnsi="Arial" w:cs="Arial"/>
-          <w:color w:val="222222"/>
-          <w:sz w:val="21"/>
-          <w:szCs w:val="21"/>
-        </w:rPr>
-        <w:t>, and</w:t>
-      </w:r>
-      <w:r>
-        <w:rPr>
-          <w:rStyle w:val="apple-converted-space"/>
-          <w:rFonts w:ascii="Arial" w:hAnsi="Arial" w:cs="Arial"/>
-          <w:color w:val="222222"/>
-          <w:sz w:val="21"/>
-          <w:szCs w:val="21"/>
-        </w:rPr>
-        <w:t> </w:t>
-      </w:r>
-      <w:hyperlink r:id="rId12" w:tooltip="SpaceWire" w:history="1">
-        <w:proofErr w:type="spellStart"/>
-        <w:r>
-          <w:rPr>
-            <w:rStyle w:val="Hyperlink"/>
-            <w:rFonts w:ascii="Arial" w:hAnsi="Arial" w:cs="Arial"/>
-            <w:color w:val="0B0080"/>
-            <w:sz w:val="21"/>
-            <w:szCs w:val="21"/>
-          </w:rPr>
-          <w:t>SpaceWire</w:t>
-        </w:r>
-        <w:proofErr w:type="spellEnd"/>
-      </w:hyperlink>
-      <w:r>
-        <w:rPr>
-          <w:rStyle w:val="apple-converted-space"/>
-          <w:rFonts w:ascii="Arial" w:hAnsi="Arial" w:cs="Arial"/>
-          <w:color w:val="222222"/>
-          <w:sz w:val="21"/>
-          <w:szCs w:val="21"/>
-        </w:rPr>
-        <w:t> </w:t>
-      </w:r>
-      <w:r>
-        <w:rPr>
-          <w:rFonts w:ascii="Arial" w:hAnsi="Arial" w:cs="Arial"/>
-          <w:color w:val="222222"/>
-          <w:sz w:val="21"/>
-          <w:szCs w:val="21"/>
-        </w:rPr>
-        <w:t>support source routing.</w:t>
+        <w:t xml:space="preserve">2] IEEE 1355, and </w:t>
+      </w:r>
+      <w:proofErr w:type="spellStart"/>
+      <w:r>
+        <w:t>SpaceWire</w:t>
+      </w:r>
+      <w:proofErr w:type="spellEnd"/>
+      <w:r>
+        <w:t xml:space="preserve"> support source routing.</w:t>
       </w:r>
     </w:p>
     <w:p>
       <w:pPr>
-        <w:pStyle w:val="NormalWeb"/>
-        <w:shd w:val="clear" w:color="auto" w:fill="FFFFFF"/>
-        <w:spacing w:before="120" w:beforeAutospacing="0" w:after="120" w:afterAutospacing="0"/>
-        <w:rPr>
-          <w:rFonts w:ascii="Arial" w:hAnsi="Arial" w:cs="Arial"/>
-          <w:color w:val="222222"/>
-          <w:sz w:val="21"/>
-          <w:szCs w:val="21"/>
-        </w:rPr>
-      </w:pPr>
+        <w:pStyle w:val="Heading2"/>
+      </w:pPr>
+      <w:r>
+        <w:t>Internet Protocol</w:t>
+      </w:r>
     </w:p>
     <w:p>
-      <w:pPr>
-        <w:pStyle w:val="Heading2"/>
-      </w:pPr>
-      <w:r>
-        <w:rPr>
-          <w:rStyle w:val="mw-headline"/>
-        </w:rPr>
-        <w:t xml:space="preserve">Internet </w:t>
+      <w:r>
+        <w:t>In the Internet Protocol, two header options are available which are rarely used: "strict source and record route" (SSRR) and "loose source and record route" (LSRR)</w:t>
       </w:r>
       <w:proofErr w:type="gramStart"/>
       <w:r>
-        <w:rPr>
-          <w:rStyle w:val="mw-headline"/>
-        </w:rPr>
-        <w:t>Protocol</w:t>
-      </w:r>
-      <w:r>
-        <w:rPr>
-          <w:rStyle w:val="mw-editsection-bracket"/>
-          <w:szCs w:val="24"/>
-        </w:rPr>
-        <w:t>[</w:t>
+        <w:t>.[</w:t>
       </w:r>
       <w:proofErr w:type="gramEnd"/>
       <w:r>
-        <w:rPr>
-          <w:rStyle w:val="mw-editsection"/>
-          <w:szCs w:val="24"/>
-        </w:rPr>
-        <w:fldChar w:fldCharType="begin"/>
-      </w:r>
-      <w:r>
-        <w:rPr>
-          <w:rStyle w:val="mw-editsection"/>
-          <w:szCs w:val="24"/>
-        </w:rPr>
-        <w:instrText xml:space="preserve"> HYPERLINK "https://en.wikipedia.org/w/index.php?title=Source_routing&amp;action=edit&amp;section=1" \o "Edit section: Internet Protocol" </w:instrText>
-      </w:r>
-      <w:r>
-        <w:rPr>
-          <w:rStyle w:val="mw-editsection"/>
-          <w:szCs w:val="24"/>
-        </w:rPr>
-        <w:fldChar w:fldCharType="separate"/>
-      </w:r>
-      <w:r>
-        <w:rPr>
-          <w:rStyle w:val="Hyperlink"/>
-          <w:color w:val="4F81BD" w:themeColor="accent1"/>
-          <w:szCs w:val="24"/>
-          <w:u w:val="none"/>
-        </w:rPr>
-        <w:t>edit</w:t>
-      </w:r>
-      <w:r>
-        <w:rPr>
-          <w:rStyle w:val="mw-editsection"/>
-          <w:szCs w:val="24"/>
-        </w:rPr>
-        <w:fldChar w:fldCharType="end"/>
-      </w:r>
-      <w:r>
-        <w:rPr>
-          <w:rStyle w:val="mw-editsection-bracket"/>
-          <w:szCs w:val="24"/>
-        </w:rPr>
-        <w:t>]</w:t>
+        <w:t>3] Because of security concerns, packets marked LSRR are frequently blocked on the Internet. If not blocked, LSRR can allow an attacker to spoof its address but still successfully receive response packets</w:t>
+      </w:r>
+      <w:proofErr w:type="gramStart"/>
+      <w:r>
+        <w:t>.[</w:t>
+      </w:r>
+      <w:proofErr w:type="gramEnd"/>
+      <w:r>
+        <w:t>4]</w:t>
       </w:r>
     </w:p>
     <w:p>
       <w:pPr>
-        <w:pStyle w:val="NormalWeb"/>
-        <w:shd w:val="clear" w:color="auto" w:fill="FFFFFF"/>
-        <w:spacing w:before="120" w:beforeAutospacing="0" w:after="120" w:afterAutospacing="0"/>
-        <w:rPr>
-          <w:rFonts w:ascii="Arial" w:hAnsi="Arial" w:cs="Arial"/>
-          <w:color w:val="222222"/>
-          <w:sz w:val="21"/>
-          <w:szCs w:val="21"/>
-        </w:rPr>
-      </w:pPr>
-      <w:r>
-        <w:rPr>
-          <w:rFonts w:ascii="Arial" w:hAnsi="Arial" w:cs="Arial"/>
-          <w:color w:val="222222"/>
-          <w:sz w:val="21"/>
-          <w:szCs w:val="21"/>
-        </w:rPr>
-        <w:t>In the</w:t>
-      </w:r>
-      <w:r>
-        <w:rPr>
-          <w:rStyle w:val="apple-converted-space"/>
-          <w:rFonts w:ascii="Arial" w:hAnsi="Arial" w:cs="Arial"/>
-          <w:color w:val="222222"/>
-          <w:sz w:val="21"/>
-          <w:szCs w:val="21"/>
-        </w:rPr>
-        <w:t> </w:t>
-      </w:r>
-      <w:hyperlink r:id="rId13" w:tooltip="Internet Protocol" w:history="1">
-        <w:r>
-          <w:rPr>
-            <w:rStyle w:val="Hyperlink"/>
-            <w:rFonts w:ascii="Arial" w:eastAsiaTheme="majorEastAsia" w:hAnsi="Arial" w:cs="Arial"/>
-            <w:color w:val="0B0080"/>
-            <w:sz w:val="21"/>
-            <w:szCs w:val="21"/>
-          </w:rPr>
-          <w:t>Internet Protocol</w:t>
-        </w:r>
-      </w:hyperlink>
-      <w:r>
-        <w:rPr>
-          <w:rFonts w:ascii="Arial" w:hAnsi="Arial" w:cs="Arial"/>
-          <w:color w:val="222222"/>
-          <w:sz w:val="21"/>
-          <w:szCs w:val="21"/>
-        </w:rPr>
-        <w:t>, two</w:t>
-      </w:r>
-      <w:r>
-        <w:rPr>
-          <w:rStyle w:val="apple-converted-space"/>
-          <w:rFonts w:ascii="Arial" w:hAnsi="Arial" w:cs="Arial"/>
-          <w:color w:val="222222"/>
-          <w:sz w:val="21"/>
-          <w:szCs w:val="21"/>
-        </w:rPr>
-        <w:t> </w:t>
-      </w:r>
-      <w:hyperlink r:id="rId14" w:tooltip="IPv4 header" w:history="1">
-        <w:r>
-          <w:rPr>
-            <w:rStyle w:val="Hyperlink"/>
-            <w:rFonts w:ascii="Arial" w:eastAsiaTheme="majorEastAsia" w:hAnsi="Arial" w:cs="Arial"/>
-            <w:color w:val="0B0080"/>
-            <w:sz w:val="21"/>
-            <w:szCs w:val="21"/>
-          </w:rPr>
-          <w:t>header options</w:t>
-        </w:r>
-      </w:hyperlink>
-      <w:r>
-        <w:rPr>
-          <w:rStyle w:val="apple-converted-space"/>
-          <w:rFonts w:ascii="Arial" w:hAnsi="Arial" w:cs="Arial"/>
-          <w:color w:val="222222"/>
-          <w:sz w:val="21"/>
-          <w:szCs w:val="21"/>
-        </w:rPr>
-        <w:t> </w:t>
-      </w:r>
-      <w:r>
-        <w:rPr>
-          <w:rFonts w:ascii="Arial" w:hAnsi="Arial" w:cs="Arial"/>
-          <w:color w:val="222222"/>
-          <w:sz w:val="21"/>
-          <w:szCs w:val="21"/>
-        </w:rPr>
-        <w:t>are available which are rarely used: "strict source and record route" (SSRR) and "</w:t>
-      </w:r>
-      <w:hyperlink r:id="rId15" w:tooltip="Loose Source Routing" w:history="1">
-        <w:r>
-          <w:rPr>
-            <w:rStyle w:val="Hyperlink"/>
-            <w:rFonts w:ascii="Arial" w:eastAsiaTheme="majorEastAsia" w:hAnsi="Arial" w:cs="Arial"/>
-            <w:color w:val="0B0080"/>
-            <w:sz w:val="21"/>
-            <w:szCs w:val="21"/>
-          </w:rPr>
-          <w:t>loose source and record route</w:t>
-        </w:r>
-      </w:hyperlink>
-      <w:r>
-        <w:rPr>
-          <w:rFonts w:ascii="Arial" w:hAnsi="Arial" w:cs="Arial"/>
-          <w:color w:val="222222"/>
-          <w:sz w:val="21"/>
-          <w:szCs w:val="21"/>
-        </w:rPr>
-        <w:t>" (LSRR).</w:t>
-      </w:r>
-      <w:hyperlink r:id="rId16" w:anchor="cite_note-3" w:history="1">
-        <w:r>
-          <w:rPr>
-            <w:rStyle w:val="Hyperlink"/>
-            <w:rFonts w:ascii="Arial" w:eastAsiaTheme="majorEastAsia" w:hAnsi="Arial" w:cs="Arial"/>
-            <w:color w:val="0B0080"/>
-            <w:sz w:val="17"/>
-            <w:szCs w:val="17"/>
-            <w:vertAlign w:val="superscript"/>
-          </w:rPr>
-          <w:t>[3]</w:t>
-        </w:r>
-      </w:hyperlink>
-      <w:r>
-        <w:rPr>
-          <w:rStyle w:val="apple-converted-space"/>
-          <w:rFonts w:ascii="Arial" w:hAnsi="Arial" w:cs="Arial"/>
-          <w:color w:val="222222"/>
-          <w:sz w:val="21"/>
-          <w:szCs w:val="21"/>
-        </w:rPr>
-        <w:t> </w:t>
-      </w:r>
-      <w:r>
-        <w:rPr>
-          <w:rFonts w:ascii="Arial" w:hAnsi="Arial" w:cs="Arial"/>
-          <w:color w:val="222222"/>
-          <w:sz w:val="21"/>
-          <w:szCs w:val="21"/>
-        </w:rPr>
-        <w:t>Because of security concerns, packets marked LSRR are frequently blocked on the Internet. If not blocked, LSRR can allow an attacker to</w:t>
-      </w:r>
-      <w:r>
-        <w:rPr>
-          <w:rStyle w:val="apple-converted-space"/>
-          <w:rFonts w:ascii="Arial" w:hAnsi="Arial" w:cs="Arial"/>
-          <w:color w:val="222222"/>
-          <w:sz w:val="21"/>
-          <w:szCs w:val="21"/>
-        </w:rPr>
-        <w:t> </w:t>
-      </w:r>
-      <w:hyperlink r:id="rId17" w:tooltip="IP address spoofing" w:history="1">
-        <w:r>
-          <w:rPr>
-            <w:rStyle w:val="Hyperlink"/>
-            <w:rFonts w:ascii="Arial" w:eastAsiaTheme="majorEastAsia" w:hAnsi="Arial" w:cs="Arial"/>
-            <w:color w:val="0B0080"/>
-            <w:sz w:val="21"/>
-            <w:szCs w:val="21"/>
-          </w:rPr>
-          <w:t>spoof its address</w:t>
-        </w:r>
-      </w:hyperlink>
-      <w:r>
-        <w:rPr>
-          <w:rStyle w:val="apple-converted-space"/>
-          <w:rFonts w:ascii="Arial" w:hAnsi="Arial" w:cs="Arial"/>
-          <w:color w:val="222222"/>
-          <w:sz w:val="21"/>
-          <w:szCs w:val="21"/>
-        </w:rPr>
-        <w:t> </w:t>
-      </w:r>
-      <w:r>
-        <w:rPr>
-          <w:rFonts w:ascii="Arial" w:hAnsi="Arial" w:cs="Arial"/>
-          <w:color w:val="222222"/>
-          <w:sz w:val="21"/>
-          <w:szCs w:val="21"/>
-        </w:rPr>
-        <w:t>but still successfully receive response packets.</w:t>
-      </w:r>
-      <w:hyperlink r:id="rId18" w:anchor="cite_note-4" w:history="1">
-        <w:r>
-          <w:rPr>
-            <w:rStyle w:val="Hyperlink"/>
-            <w:rFonts w:ascii="Arial" w:eastAsiaTheme="majorEastAsia" w:hAnsi="Arial" w:cs="Arial"/>
-            <w:color w:val="0B0080"/>
-            <w:sz w:val="17"/>
-            <w:szCs w:val="17"/>
-            <w:vertAlign w:val="superscript"/>
-          </w:rPr>
-          <w:t>[4]</w:t>
-        </w:r>
-      </w:hyperlink>
+        <w:pStyle w:val="Heading2"/>
+      </w:pPr>
+      <w:r>
+        <w:t>Software-defined networking</w:t>
+      </w:r>
     </w:p>
     <w:p>
-      <w:pPr>
-        <w:pStyle w:val="Heading2"/>
-        <w:rPr>
-          <w:szCs w:val="21"/>
-        </w:rPr>
-      </w:pPr>
-      <w:r>
-        <w:rPr>
-          <w:rStyle w:val="mw-headline"/>
-        </w:rPr>
-        <w:t xml:space="preserve">Software-defined </w:t>
+      <w:r>
+        <w:t>Software-defined networking can also be enhanced when source routing is used in the forwarding plane. Studies have shown significant improvements in convergence times as a result of the reduced state that must be distributed by the controller into the network</w:t>
       </w:r>
       <w:proofErr w:type="gramStart"/>
       <w:r>
-        <w:rPr>
-          <w:rStyle w:val="mw-headline"/>
-        </w:rPr>
-        <w:t>networking</w:t>
-      </w:r>
-      <w:r>
-        <w:rPr>
-          <w:rStyle w:val="mw-editsection-bracket"/>
-          <w:szCs w:val="24"/>
-        </w:rPr>
-        <w:t>[</w:t>
+        <w:t>.[</w:t>
       </w:r>
       <w:proofErr w:type="gramEnd"/>
       <w:r>
-        <w:rPr>
-          <w:rStyle w:val="mw-editsection"/>
-          <w:szCs w:val="24"/>
-        </w:rPr>
-        <w:fldChar w:fldCharType="begin"/>
-      </w:r>
-      <w:r>
-        <w:rPr>
-          <w:rStyle w:val="mw-editsection"/>
-          <w:szCs w:val="24"/>
-        </w:rPr>
-        <w:instrText xml:space="preserve"> HYPERLINK "https://en.wikipedia.org/w/index.php?title=Source_routing&amp;action=edit&amp;section=2" \o "Edit section: Software-defined networking" </w:instrText>
-      </w:r>
-      <w:r>
-        <w:rPr>
-          <w:rStyle w:val="mw-editsection"/>
-          <w:szCs w:val="24"/>
-        </w:rPr>
-        <w:fldChar w:fldCharType="separate"/>
-      </w:r>
-      <w:r>
-        <w:rPr>
-          <w:rStyle w:val="Hyperlink"/>
-          <w:color w:val="4F81BD" w:themeColor="accent1"/>
-          <w:szCs w:val="24"/>
-          <w:u w:val="none"/>
-        </w:rPr>
-        <w:t>edit</w:t>
-      </w:r>
-      <w:r>
-        <w:rPr>
-          <w:rStyle w:val="mw-editsection"/>
-          <w:szCs w:val="24"/>
-        </w:rPr>
-        <w:fldChar w:fldCharType="end"/>
-      </w:r>
-      <w:r>
-        <w:rPr>
-          <w:rStyle w:val="mw-editsection-bracket"/>
-          <w:szCs w:val="24"/>
-        </w:rPr>
-        <w:t>]</w:t>
+        <w:t>5][6]</w:t>
       </w:r>
     </w:p>
     <w:p>
       <w:pPr>
-        <w:pStyle w:val="NormalWeb"/>
-        <w:shd w:val="clear" w:color="auto" w:fill="FFFFFF"/>
-        <w:spacing w:before="120" w:beforeAutospacing="0" w:after="120" w:afterAutospacing="0"/>
-        <w:rPr>
-          <w:rFonts w:ascii="Arial" w:hAnsi="Arial" w:cs="Arial"/>
-          <w:color w:val="222222"/>
-          <w:sz w:val="21"/>
-          <w:szCs w:val="21"/>
-        </w:rPr>
-      </w:pPr>
-      <w:hyperlink r:id="rId19" w:tooltip="Software-defined networking" w:history="1">
-        <w:r>
-          <w:rPr>
-            <w:rStyle w:val="Hyperlink"/>
-            <w:rFonts w:ascii="Arial" w:eastAsiaTheme="majorEastAsia" w:hAnsi="Arial" w:cs="Arial"/>
-            <w:color w:val="0B0080"/>
-            <w:sz w:val="21"/>
-            <w:szCs w:val="21"/>
-          </w:rPr>
-          <w:t>Software-defined networking</w:t>
-        </w:r>
-      </w:hyperlink>
-      <w:r>
-        <w:rPr>
-          <w:rStyle w:val="apple-converted-space"/>
-          <w:rFonts w:ascii="Arial" w:hAnsi="Arial" w:cs="Arial"/>
-          <w:color w:val="222222"/>
-          <w:sz w:val="21"/>
-          <w:szCs w:val="21"/>
-        </w:rPr>
-        <w:t> </w:t>
-      </w:r>
-      <w:r>
-        <w:rPr>
-          <w:rFonts w:ascii="Arial" w:hAnsi="Arial" w:cs="Arial"/>
-          <w:color w:val="222222"/>
-          <w:sz w:val="21"/>
-          <w:szCs w:val="21"/>
-        </w:rPr>
-        <w:t>can also be enhanced when source routing is used in the forwarding plane. Studies have shown significant improvements in convergence times as a result of the reduced state that must be distributed by the controller into the network.</w:t>
-      </w:r>
-      <w:hyperlink r:id="rId20" w:anchor="cite_note-5" w:history="1">
-        <w:r>
-          <w:rPr>
-            <w:rStyle w:val="Hyperlink"/>
-            <w:rFonts w:ascii="Arial" w:eastAsiaTheme="majorEastAsia" w:hAnsi="Arial" w:cs="Arial"/>
-            <w:color w:val="0B0080"/>
-            <w:sz w:val="17"/>
-            <w:szCs w:val="17"/>
-            <w:vertAlign w:val="superscript"/>
-          </w:rPr>
-          <w:t>[5</w:t>
-        </w:r>
-        <w:proofErr w:type="gramStart"/>
-        <w:r>
-          <w:rPr>
-            <w:rStyle w:val="Hyperlink"/>
-            <w:rFonts w:ascii="Arial" w:eastAsiaTheme="majorEastAsia" w:hAnsi="Arial" w:cs="Arial"/>
-            <w:color w:val="0B0080"/>
-            <w:sz w:val="17"/>
-            <w:szCs w:val="17"/>
-            <w:vertAlign w:val="superscript"/>
-          </w:rPr>
-          <w:t>]</w:t>
-        </w:r>
-        <w:proofErr w:type="gramEnd"/>
-      </w:hyperlink>
-      <w:hyperlink r:id="rId21" w:anchor="cite_note-6" w:history="1">
-        <w:r>
-          <w:rPr>
-            <w:rStyle w:val="Hyperlink"/>
-            <w:rFonts w:ascii="Arial" w:eastAsiaTheme="majorEastAsia" w:hAnsi="Arial" w:cs="Arial"/>
-            <w:color w:val="0B0080"/>
-            <w:sz w:val="17"/>
-            <w:szCs w:val="17"/>
-            <w:vertAlign w:val="superscript"/>
-          </w:rPr>
-          <w:t>[6]</w:t>
-        </w:r>
-      </w:hyperlink>
+        <w:pStyle w:val="Heading2"/>
+      </w:pPr>
+      <w:proofErr w:type="spellStart"/>
+      <w:r>
+        <w:t>Myrinet</w:t>
+      </w:r>
+      <w:proofErr w:type="spellEnd"/>
     </w:p>
     <w:p>
-      <w:pPr>
-        <w:pStyle w:val="Heading2"/>
-        <w:rPr>
-          <w:szCs w:val="21"/>
-        </w:rPr>
-      </w:pPr>
+      <w:r>
+        <w:t xml:space="preserve">When using source routing with </w:t>
+      </w:r>
       <w:proofErr w:type="spellStart"/>
+      <w:r>
+        <w:t>Myrinet</w:t>
+      </w:r>
+      <w:proofErr w:type="spellEnd"/>
+      <w:r>
+        <w:t xml:space="preserve">, the sender of the packet </w:t>
+      </w:r>
+      <w:proofErr w:type="spellStart"/>
+      <w:r>
+        <w:t>prepends</w:t>
+      </w:r>
+      <w:proofErr w:type="spellEnd"/>
+      <w:r>
+        <w:t xml:space="preserve"> the complete route, one byte for every crossbar, to each packet header. Each crossbar examines the first routing byte of the packet. When using source routing, that byte indicates a particular port of that crossbar; when that port becomes available, the router discards that routing byte and sends the rest of the packet out that port</w:t>
+      </w:r>
       <w:proofErr w:type="gramStart"/>
       <w:r>
-        <w:rPr>
-          <w:rStyle w:val="mw-headline"/>
-        </w:rPr>
-        <w:t>Myrinet</w:t>
-      </w:r>
-      <w:proofErr w:type="spellEnd"/>
-      <w:r>
-        <w:rPr>
-          <w:rStyle w:val="mw-editsection-bracket"/>
-          <w:szCs w:val="24"/>
-        </w:rPr>
-        <w:t>[</w:t>
+        <w:t>.[</w:t>
       </w:r>
       <w:proofErr w:type="gramEnd"/>
       <w:r>
-        <w:rPr>
-          <w:rStyle w:val="mw-editsection"/>
-          <w:szCs w:val="24"/>
-        </w:rPr>
-        <w:fldChar w:fldCharType="begin"/>
-      </w:r>
-      <w:r>
-        <w:rPr>
-          <w:rStyle w:val="mw-editsection"/>
-          <w:szCs w:val="24"/>
-        </w:rPr>
-        <w:instrText xml:space="preserve"> HYPERLINK "https://en.wikipedia.org/w/index.php?title=Source_routing&amp;action=edit&amp;section=3" \o "Edit section: Myrinet" </w:instrText>
-      </w:r>
-      <w:r>
-        <w:rPr>
-          <w:rStyle w:val="mw-editsection"/>
-          <w:szCs w:val="24"/>
-        </w:rPr>
-        <w:fldChar w:fldCharType="separate"/>
-      </w:r>
-      <w:r>
-        <w:rPr>
-          <w:rStyle w:val="Hyperlink"/>
-          <w:color w:val="4F81BD" w:themeColor="accent1"/>
-          <w:szCs w:val="24"/>
-          <w:u w:val="none"/>
-        </w:rPr>
-        <w:t>edit</w:t>
-      </w:r>
-      <w:r>
-        <w:rPr>
-          <w:rStyle w:val="mw-editsection"/>
-          <w:szCs w:val="24"/>
-        </w:rPr>
-        <w:fldChar w:fldCharType="end"/>
-      </w:r>
-      <w:r>
-        <w:rPr>
-          <w:rStyle w:val="mw-editsection-bracket"/>
-          <w:szCs w:val="24"/>
-        </w:rPr>
-        <w:t>]</w:t>
+        <w:t>2]</w:t>
       </w:r>
     </w:p>
     <w:p>
       <w:pPr>
-        <w:pStyle w:val="NormalWeb"/>
-        <w:shd w:val="clear" w:color="auto" w:fill="FFFFFF"/>
-        <w:spacing w:before="120" w:beforeAutospacing="0" w:after="120" w:afterAutospacing="0"/>
-        <w:rPr>
-          <w:rFonts w:ascii="Arial" w:hAnsi="Arial" w:cs="Arial"/>
-          <w:color w:val="222222"/>
-          <w:sz w:val="21"/>
-          <w:szCs w:val="21"/>
-        </w:rPr>
-      </w:pPr>
-      <w:r>
-        <w:rPr>
-          <w:rFonts w:ascii="Arial" w:hAnsi="Arial" w:cs="Arial"/>
-          <w:color w:val="222222"/>
-          <w:sz w:val="21"/>
-          <w:szCs w:val="21"/>
-        </w:rPr>
-        <w:t>When using source routing with</w:t>
-      </w:r>
-      <w:r>
-        <w:rPr>
-          <w:rStyle w:val="apple-converted-space"/>
-          <w:rFonts w:ascii="Arial" w:hAnsi="Arial" w:cs="Arial"/>
-          <w:color w:val="222222"/>
-          <w:sz w:val="21"/>
-          <w:szCs w:val="21"/>
-        </w:rPr>
-        <w:t> </w:t>
-      </w:r>
+        <w:pStyle w:val="Heading2"/>
+      </w:pPr>
       <w:proofErr w:type="spellStart"/>
       <w:r>
-        <w:rPr>
-          <w:rFonts w:ascii="Arial" w:hAnsi="Arial" w:cs="Arial"/>
-          <w:color w:val="222222"/>
-          <w:sz w:val="21"/>
-          <w:szCs w:val="21"/>
-        </w:rPr>
-        <w:fldChar w:fldCharType="begin"/>
-      </w:r>
-      <w:r>
-        <w:rPr>
-          <w:rFonts w:ascii="Arial" w:hAnsi="Arial" w:cs="Arial"/>
-          <w:color w:val="222222"/>
-          <w:sz w:val="21"/>
-          <w:szCs w:val="21"/>
-        </w:rPr>
-        <w:instrText xml:space="preserve"> HYPERLINK "https://en.wikipedia.org/wiki/Myrinet" \o "Myrinet" </w:instrText>
-      </w:r>
-      <w:r>
-        <w:rPr>
-          <w:rFonts w:ascii="Arial" w:hAnsi="Arial" w:cs="Arial"/>
-          <w:color w:val="222222"/>
-          <w:sz w:val="21"/>
-          <w:szCs w:val="21"/>
-        </w:rPr>
-        <w:fldChar w:fldCharType="separate"/>
-      </w:r>
-      <w:r>
-        <w:rPr>
-          <w:rStyle w:val="Hyperlink"/>
-          <w:rFonts w:ascii="Arial" w:eastAsiaTheme="majorEastAsia" w:hAnsi="Arial" w:cs="Arial"/>
-          <w:color w:val="0B0080"/>
-          <w:sz w:val="21"/>
-          <w:szCs w:val="21"/>
-        </w:rPr>
-        <w:t>Myrinet</w:t>
+        <w:t>SpaceWire</w:t>
       </w:r>
       <w:proofErr w:type="spellEnd"/>
-      <w:r>
-        <w:rPr>
-          <w:rFonts w:ascii="Arial" w:hAnsi="Arial" w:cs="Arial"/>
-          <w:color w:val="222222"/>
-          <w:sz w:val="21"/>
-          <w:szCs w:val="21"/>
-        </w:rPr>
-        <w:fldChar w:fldCharType="end"/>
-      </w:r>
-      <w:r>
-        <w:rPr>
-          <w:rFonts w:ascii="Arial" w:hAnsi="Arial" w:cs="Arial"/>
-          <w:color w:val="222222"/>
-          <w:sz w:val="21"/>
-          <w:szCs w:val="21"/>
-        </w:rPr>
-        <w:t xml:space="preserve">, the sender of the packet </w:t>
-      </w:r>
-      <w:proofErr w:type="spellStart"/>
-      <w:r>
-        <w:rPr>
-          <w:rFonts w:ascii="Arial" w:hAnsi="Arial" w:cs="Arial"/>
-          <w:color w:val="222222"/>
-          <w:sz w:val="21"/>
-          <w:szCs w:val="21"/>
-        </w:rPr>
-        <w:t>prepends</w:t>
-      </w:r>
-      <w:proofErr w:type="spellEnd"/>
-      <w:r>
-        <w:rPr>
-          <w:rFonts w:ascii="Arial" w:hAnsi="Arial" w:cs="Arial"/>
-          <w:color w:val="222222"/>
-          <w:sz w:val="21"/>
-          <w:szCs w:val="21"/>
-        </w:rPr>
-        <w:t xml:space="preserve"> the complete route, one byte for every crossbar, to each packet header. Each crossbar examines the first routing byte of the packet. When using source routing, that byte indicates a particular port of that crossbar; when that port becomes available, the router discards that routing byte and sends the rest of the packet out that port.</w:t>
-      </w:r>
-      <w:hyperlink r:id="rId22" w:anchor="cite_note-geoffray-2" w:history="1">
-        <w:r>
-          <w:rPr>
-            <w:rStyle w:val="Hyperlink"/>
-            <w:rFonts w:ascii="Arial" w:eastAsiaTheme="majorEastAsia" w:hAnsi="Arial" w:cs="Arial"/>
-            <w:color w:val="0B0080"/>
-            <w:sz w:val="17"/>
-            <w:szCs w:val="17"/>
-            <w:vertAlign w:val="superscript"/>
-          </w:rPr>
-          <w:t>[2]</w:t>
-        </w:r>
-      </w:hyperlink>
     </w:p>
     <w:p>
-      <w:pPr>
-        <w:pStyle w:val="Heading2"/>
-        <w:rPr>
-          <w:szCs w:val="21"/>
-        </w:rPr>
-      </w:pPr>
+      <w:r>
+        <w:t xml:space="preserve">Each packet traveling through a </w:t>
+      </w:r>
       <w:proofErr w:type="spellStart"/>
-      <w:proofErr w:type="gramStart"/>
-      <w:r>
-        <w:rPr>
-          <w:rStyle w:val="mw-headline"/>
-        </w:rPr>
+      <w:r>
         <w:t>SpaceWire</w:t>
       </w:r>
       <w:proofErr w:type="spellEnd"/>
       <w:r>
-        <w:rPr>
-          <w:rStyle w:val="mw-editsection-bracket"/>
-          <w:szCs w:val="24"/>
-        </w:rPr>
-        <w:t>[</w:t>
-      </w:r>
-      <w:proofErr w:type="gramEnd"/>
-      <w:r>
-        <w:rPr>
-          <w:rStyle w:val="mw-editsection"/>
-          <w:szCs w:val="24"/>
-        </w:rPr>
-        <w:fldChar w:fldCharType="begin"/>
-      </w:r>
-      <w:r>
-        <w:rPr>
-          <w:rStyle w:val="mw-editsection"/>
-          <w:szCs w:val="24"/>
-        </w:rPr>
-        <w:instrText xml:space="preserve"> HYPERLINK "https://en.wikipedia.org/w/index.php?title=Source_routing&amp;action=edit&amp;section=4" \o "Edit section: SpaceWire" </w:instrText>
-      </w:r>
-      <w:r>
-        <w:rPr>
-          <w:rStyle w:val="mw-editsection"/>
-          <w:szCs w:val="24"/>
-        </w:rPr>
-        <w:fldChar w:fldCharType="separate"/>
-      </w:r>
-      <w:r>
-        <w:rPr>
-          <w:rStyle w:val="Hyperlink"/>
-          <w:color w:val="4F81BD" w:themeColor="accent1"/>
-          <w:szCs w:val="24"/>
-          <w:u w:val="none"/>
-        </w:rPr>
-        <w:t>edit</w:t>
-      </w:r>
-      <w:r>
-        <w:rPr>
-          <w:rStyle w:val="mw-editsection"/>
-          <w:szCs w:val="24"/>
-        </w:rPr>
-        <w:fldChar w:fldCharType="end"/>
-      </w:r>
-      <w:r>
-        <w:rPr>
-          <w:rStyle w:val="mw-editsection-bracket"/>
-          <w:szCs w:val="24"/>
-        </w:rPr>
-        <w:t>]</w:t>
+        <w:t xml:space="preserve"> network can use path addressing (source routing) or logical addressing or some combination. The router examines the first data character of the packet; when it indicates some specific port of the router, the router discards that routing character and sends the rest of the packet out that port.[7][8][9]</w:t>
       </w:r>
     </w:p>
     <w:p>
       <w:pPr>
-        <w:pStyle w:val="NormalWeb"/>
-        <w:shd w:val="clear" w:color="auto" w:fill="FFFFFF"/>
-        <w:spacing w:before="120" w:beforeAutospacing="0" w:after="120" w:afterAutospacing="0"/>
-        <w:rPr>
-          <w:rFonts w:ascii="Arial" w:hAnsi="Arial" w:cs="Arial"/>
-          <w:color w:val="222222"/>
-          <w:sz w:val="21"/>
-          <w:szCs w:val="21"/>
-        </w:rPr>
-      </w:pPr>
-      <w:r>
-        <w:rPr>
-          <w:rFonts w:ascii="Arial" w:hAnsi="Arial" w:cs="Arial"/>
-          <w:color w:val="222222"/>
-          <w:sz w:val="21"/>
-          <w:szCs w:val="21"/>
-        </w:rPr>
-        <w:t xml:space="preserve">Each packet traveling through a </w:t>
-      </w:r>
-      <w:proofErr w:type="spellStart"/>
-      <w:r>
-        <w:rPr>
-          <w:rFonts w:ascii="Arial" w:hAnsi="Arial" w:cs="Arial"/>
-          <w:color w:val="222222"/>
-          <w:sz w:val="21"/>
-          <w:szCs w:val="21"/>
-        </w:rPr>
-        <w:t>SpaceWire</w:t>
-      </w:r>
-      <w:proofErr w:type="spellEnd"/>
-      <w:r>
-        <w:rPr>
-          <w:rFonts w:ascii="Arial" w:hAnsi="Arial" w:cs="Arial"/>
-          <w:color w:val="222222"/>
-          <w:sz w:val="21"/>
-          <w:szCs w:val="21"/>
-        </w:rPr>
-        <w:t xml:space="preserve"> network can use path addressing (source routing) or logical addressing or some combination. The router examines the first data character of the packet; when it indicates some specific port of the router, the router discards that routing character and sends the rest of the packet out that port.</w:t>
-      </w:r>
-      <w:hyperlink r:id="rId23" w:anchor="cite_note-7" w:history="1">
-        <w:r>
-          <w:rPr>
-            <w:rStyle w:val="Hyperlink"/>
-            <w:rFonts w:ascii="Arial" w:eastAsiaTheme="majorEastAsia" w:hAnsi="Arial" w:cs="Arial"/>
-            <w:color w:val="0B0080"/>
-            <w:sz w:val="17"/>
-            <w:szCs w:val="17"/>
-            <w:vertAlign w:val="superscript"/>
-          </w:rPr>
-          <w:t>[7</w:t>
-        </w:r>
-        <w:proofErr w:type="gramStart"/>
-        <w:r>
-          <w:rPr>
-            <w:rStyle w:val="Hyperlink"/>
-            <w:rFonts w:ascii="Arial" w:eastAsiaTheme="majorEastAsia" w:hAnsi="Arial" w:cs="Arial"/>
-            <w:color w:val="0B0080"/>
-            <w:sz w:val="17"/>
-            <w:szCs w:val="17"/>
-            <w:vertAlign w:val="superscript"/>
-          </w:rPr>
-          <w:t>]</w:t>
-        </w:r>
-        <w:proofErr w:type="gramEnd"/>
-      </w:hyperlink>
-      <w:hyperlink r:id="rId24" w:anchor="cite_note-8" w:history="1">
-        <w:r>
-          <w:rPr>
-            <w:rStyle w:val="Hyperlink"/>
-            <w:rFonts w:ascii="Arial" w:eastAsiaTheme="majorEastAsia" w:hAnsi="Arial" w:cs="Arial"/>
-            <w:color w:val="0B0080"/>
-            <w:sz w:val="17"/>
-            <w:szCs w:val="17"/>
-            <w:vertAlign w:val="superscript"/>
-          </w:rPr>
-          <w:t>[8]</w:t>
-        </w:r>
-      </w:hyperlink>
-      <w:hyperlink r:id="rId25" w:anchor="cite_note-9" w:history="1">
-        <w:r>
-          <w:rPr>
-            <w:rStyle w:val="Hyperlink"/>
-            <w:rFonts w:ascii="Arial" w:eastAsiaTheme="majorEastAsia" w:hAnsi="Arial" w:cs="Arial"/>
-            <w:color w:val="0B0080"/>
-            <w:sz w:val="17"/>
-            <w:szCs w:val="17"/>
-            <w:vertAlign w:val="superscript"/>
-          </w:rPr>
-          <w:t>[9]</w:t>
-        </w:r>
-      </w:hyperlink>
+        <w:pStyle w:val="Heading2"/>
+      </w:pPr>
+      <w:r>
+        <w:t>See also</w:t>
+      </w:r>
     </w:p>
     <w:p>
       <w:pPr>
-        <w:pStyle w:val="Heading2"/>
-        <w:rPr>
-          <w:szCs w:val="21"/>
-        </w:rPr>
-      </w:pPr>
-      <w:r>
-        <w:rPr>
-          <w:rStyle w:val="mw-headline"/>
-        </w:rPr>
-        <w:t xml:space="preserve">See </w:t>
-      </w:r>
-      <w:proofErr w:type="gramStart"/>
-      <w:r>
-        <w:rPr>
-          <w:rStyle w:val="mw-headline"/>
-        </w:rPr>
-        <w:t>also</w:t>
-      </w:r>
-      <w:r>
-        <w:rPr>
-          <w:rStyle w:val="mw-editsection-bracket"/>
-          <w:szCs w:val="24"/>
-        </w:rPr>
-        <w:t>[</w:t>
-      </w:r>
-      <w:proofErr w:type="gramEnd"/>
-      <w:r>
-        <w:rPr>
-          <w:rStyle w:val="mw-editsection"/>
-          <w:szCs w:val="24"/>
-        </w:rPr>
-        <w:fldChar w:fldCharType="begin"/>
-      </w:r>
-      <w:r>
-        <w:rPr>
-          <w:rStyle w:val="mw-editsection"/>
-          <w:szCs w:val="24"/>
-        </w:rPr>
-        <w:instrText xml:space="preserve"> HYPERLINK "https://en.wikipedia.org/w/index.php?title=Source_routing&amp;action=edit&amp;section=5" \o "Edit section: See also" </w:instrText>
-      </w:r>
-      <w:r>
-        <w:rPr>
-          <w:rStyle w:val="mw-editsection"/>
-          <w:szCs w:val="24"/>
-        </w:rPr>
-        <w:fldChar w:fldCharType="separate"/>
-      </w:r>
-      <w:r>
-        <w:rPr>
-          <w:rStyle w:val="Hyperlink"/>
-          <w:color w:val="4F81BD" w:themeColor="accent1"/>
-          <w:szCs w:val="24"/>
-          <w:u w:val="none"/>
-        </w:rPr>
-        <w:t>edit</w:t>
-      </w:r>
-      <w:r>
-        <w:rPr>
-          <w:rStyle w:val="mw-editsection"/>
-          <w:szCs w:val="24"/>
-        </w:rPr>
-        <w:fldChar w:fldCharType="end"/>
-      </w:r>
-      <w:r>
-        <w:rPr>
-          <w:rStyle w:val="mw-editsection-bracket"/>
-          <w:szCs w:val="24"/>
-        </w:rPr>
-        <w:t>]</w:t>
+        <w:pStyle w:val="ListParagraph"/>
+        <w:numPr>
+          <w:ilvl w:val="0"/>
+          <w:numId w:val="29"/>
+        </w:numPr>
+      </w:pPr>
+      <w:r>
+        <w:t>Bang path</w:t>
       </w:r>
     </w:p>
     <w:p>
       <w:pPr>
+        <w:pStyle w:val="ListParagraph"/>
         <w:numPr>
           <w:ilvl w:val="0"/>
-          <w:numId w:val="24"/>
+          <w:numId w:val="29"/>
         </w:numPr>
-        <w:shd w:val="clear" w:color="auto" w:fill="FFFFFF"/>
-        <w:spacing w:before="100" w:beforeAutospacing="1" w:after="24" w:line="240" w:lineRule="auto"/>
-        <w:ind w:left="384"/>
-        <w:rPr>
-          <w:rFonts w:ascii="Arial" w:hAnsi="Arial" w:cs="Arial"/>
-          <w:color w:val="222222"/>
-          <w:sz w:val="21"/>
-          <w:szCs w:val="21"/>
-        </w:rPr>
-      </w:pPr>
-      <w:hyperlink r:id="rId26" w:tooltip="Bang path" w:history="1">
-        <w:r>
-          <w:rPr>
-            <w:rStyle w:val="Hyperlink"/>
-            <w:rFonts w:ascii="Arial" w:hAnsi="Arial" w:cs="Arial"/>
-            <w:color w:val="0B0080"/>
-            <w:sz w:val="21"/>
-            <w:szCs w:val="21"/>
-          </w:rPr>
-          <w:t>Bang path</w:t>
-        </w:r>
-      </w:hyperlink>
+      </w:pPr>
+      <w:r>
+        <w:t>Dynamic Source Routing</w:t>
+      </w:r>
     </w:p>
     <w:p>
       <w:pPr>
+        <w:pStyle w:val="ListParagraph"/>
         <w:numPr>
           <w:ilvl w:val="0"/>
-          <w:numId w:val="24"/>
+          <w:numId w:val="29"/>
         </w:numPr>
-        <w:shd w:val="clear" w:color="auto" w:fill="FFFFFF"/>
-        <w:spacing w:before="100" w:beforeAutospacing="1" w:after="24" w:line="240" w:lineRule="auto"/>
-        <w:ind w:left="384"/>
-        <w:rPr>
-          <w:rFonts w:ascii="Arial" w:hAnsi="Arial" w:cs="Arial"/>
-          <w:color w:val="222222"/>
-          <w:sz w:val="21"/>
-          <w:szCs w:val="21"/>
-        </w:rPr>
-      </w:pPr>
-      <w:hyperlink r:id="rId27" w:tooltip="Dynamic Source Routing" w:history="1">
-        <w:r>
-          <w:rPr>
-            <w:rStyle w:val="Hyperlink"/>
-            <w:rFonts w:ascii="Arial" w:hAnsi="Arial" w:cs="Arial"/>
-            <w:color w:val="0B0080"/>
-            <w:sz w:val="21"/>
-            <w:szCs w:val="21"/>
-          </w:rPr>
-          <w:t>Dynamic Source Routing</w:t>
-        </w:r>
-      </w:hyperlink>
+      </w:pPr>
+      <w:r>
+        <w:t>Policy-based routing can also be used to route packets using their source addresses.</w:t>
+      </w:r>
     </w:p>
     <w:p>
       <w:pPr>
+        <w:pStyle w:val="ListParagraph"/>
         <w:numPr>
           <w:ilvl w:val="0"/>
-          <w:numId w:val="24"/>
+          <w:numId w:val="29"/>
         </w:numPr>
-        <w:shd w:val="clear" w:color="auto" w:fill="FFFFFF"/>
-        <w:spacing w:before="100" w:beforeAutospacing="1" w:after="24" w:line="240" w:lineRule="auto"/>
-        <w:ind w:left="384"/>
-        <w:rPr>
-          <w:rFonts w:ascii="Arial" w:hAnsi="Arial" w:cs="Arial"/>
-          <w:color w:val="222222"/>
-          <w:sz w:val="21"/>
-          <w:szCs w:val="21"/>
-        </w:rPr>
-      </w:pPr>
-      <w:hyperlink r:id="rId28" w:tooltip="Policy-based routing" w:history="1">
-        <w:r>
-          <w:rPr>
-            <w:rStyle w:val="Hyperlink"/>
-            <w:rFonts w:ascii="Arial" w:hAnsi="Arial" w:cs="Arial"/>
-            <w:color w:val="0B0080"/>
-            <w:sz w:val="21"/>
-            <w:szCs w:val="21"/>
-          </w:rPr>
-          <w:t>Policy-based routing</w:t>
-        </w:r>
-      </w:hyperlink>
-      <w:r>
-        <w:rPr>
-          <w:rStyle w:val="apple-converted-space"/>
-          <w:rFonts w:ascii="Arial" w:hAnsi="Arial" w:cs="Arial"/>
-          <w:color w:val="222222"/>
-          <w:sz w:val="21"/>
-          <w:szCs w:val="21"/>
-        </w:rPr>
-        <w:t> </w:t>
-      </w:r>
-      <w:r>
-        <w:rPr>
-          <w:rFonts w:ascii="Arial" w:hAnsi="Arial" w:cs="Arial"/>
-          <w:color w:val="222222"/>
-          <w:sz w:val="21"/>
-          <w:szCs w:val="21"/>
-        </w:rPr>
-        <w:t>can also be used to route packets using their source addresses.</w:t>
+      </w:pPr>
+      <w:r>
+        <w:t>Scalable Source Routing</w:t>
       </w:r>
     </w:p>
     <w:p>
       <w:pPr>
+        <w:pStyle w:val="Heading2"/>
+      </w:pPr>
+      <w:r>
+        <w:t>References</w:t>
+      </w:r>
+    </w:p>
+    <w:p>
+      <w:pPr>
+        <w:pStyle w:val="ListParagraph"/>
         <w:numPr>
           <w:ilvl w:val="0"/>
-          <w:numId w:val="24"/>
+          <w:numId w:val="27"/>
         </w:numPr>
-        <w:shd w:val="clear" w:color="auto" w:fill="FFFFFF"/>
-        <w:spacing w:before="100" w:beforeAutospacing="1" w:after="24" w:line="240" w:lineRule="auto"/>
-        <w:ind w:left="384"/>
-        <w:rPr>
-          <w:rFonts w:ascii="Arial" w:hAnsi="Arial" w:cs="Arial"/>
-          <w:color w:val="222222"/>
-          <w:sz w:val="21"/>
-          <w:szCs w:val="21"/>
-        </w:rPr>
-      </w:pPr>
-      <w:hyperlink r:id="rId29" w:tooltip="Scalable Source Routing" w:history="1">
-        <w:r>
-          <w:rPr>
-            <w:rStyle w:val="Hyperlink"/>
-            <w:rFonts w:ascii="Arial" w:hAnsi="Arial" w:cs="Arial"/>
-            <w:color w:val="0B0080"/>
-            <w:sz w:val="21"/>
-            <w:szCs w:val="21"/>
-          </w:rPr>
-          <w:t>Scalable Source Routing</w:t>
-        </w:r>
-      </w:hyperlink>
+      </w:pPr>
+      <w:r>
+        <w:t>Jump up^ Carl A. Sunshine, Source routing in computer networks, p. 29</w:t>
+      </w:r>
     </w:p>
     <w:p>
       <w:pPr>
-        <w:pStyle w:val="Heading2"/>
-        <w:rPr>
-          <w:szCs w:val="21"/>
-        </w:rPr>
-      </w:pPr>
-      <w:proofErr w:type="gramStart"/>
-      <w:r>
-        <w:rPr>
-          <w:rStyle w:val="mw-headline"/>
-        </w:rPr>
-        <w:t>References</w:t>
-      </w:r>
-      <w:r>
-        <w:rPr>
-          <w:rStyle w:val="mw-editsection-bracket"/>
-          <w:szCs w:val="24"/>
-        </w:rPr>
-        <w:t>[</w:t>
-      </w:r>
-      <w:proofErr w:type="gramEnd"/>
-      <w:r>
-        <w:rPr>
-          <w:rStyle w:val="mw-editsection"/>
-          <w:szCs w:val="24"/>
-        </w:rPr>
-        <w:fldChar w:fldCharType="begin"/>
-      </w:r>
-      <w:r>
-        <w:rPr>
-          <w:rStyle w:val="mw-editsection"/>
-          <w:szCs w:val="24"/>
-        </w:rPr>
-        <w:instrText xml:space="preserve"> HYPERLINK "https://en.wikipedia.org/w/index.php?title=Source_routing&amp;action=edit&amp;section=6" \o "Edit section: References" </w:instrText>
-      </w:r>
-      <w:r>
-        <w:rPr>
-          <w:rStyle w:val="mw-editsection"/>
-          <w:szCs w:val="24"/>
-        </w:rPr>
-        <w:fldChar w:fldCharType="separate"/>
-      </w:r>
-      <w:r>
-        <w:rPr>
-          <w:rStyle w:val="Hyperlink"/>
-          <w:color w:val="4F81BD" w:themeColor="accent1"/>
-          <w:szCs w:val="24"/>
-          <w:u w:val="none"/>
-        </w:rPr>
-        <w:t>edit</w:t>
-      </w:r>
-      <w:r>
-        <w:rPr>
-          <w:rStyle w:val="mw-editsection"/>
-          <w:szCs w:val="24"/>
-        </w:rPr>
-        <w:fldChar w:fldCharType="end"/>
-      </w:r>
-      <w:r>
-        <w:rPr>
-          <w:rStyle w:val="mw-editsection-bracket"/>
-          <w:szCs w:val="24"/>
-        </w:rPr>
-        <w:t>]</w:t>
+        <w:pStyle w:val="ListParagraph"/>
+        <w:numPr>
+          <w:ilvl w:val="0"/>
+          <w:numId w:val="27"/>
+        </w:numPr>
+      </w:pPr>
+      <w:r>
+        <w:t xml:space="preserve">^ Jump up </w:t>
+      </w:r>
+      <w:proofErr w:type="spellStart"/>
+      <w:r>
+        <w:t>to:a</w:t>
+      </w:r>
+      <w:proofErr w:type="spellEnd"/>
+      <w:r>
+        <w:t xml:space="preserve"> b Patrick </w:t>
+      </w:r>
+      <w:proofErr w:type="spellStart"/>
+      <w:r>
+        <w:t>Geoffray</w:t>
+      </w:r>
+      <w:proofErr w:type="spellEnd"/>
+      <w:r>
+        <w:t xml:space="preserve">; </w:t>
+      </w:r>
+      <w:proofErr w:type="spellStart"/>
+      <w:r>
+        <w:t>Torsten</w:t>
+      </w:r>
+      <w:proofErr w:type="spellEnd"/>
+      <w:r>
+        <w:t xml:space="preserve"> </w:t>
+      </w:r>
+      <w:proofErr w:type="spellStart"/>
+      <w:r>
+        <w:t>Hoefler</w:t>
+      </w:r>
+      <w:proofErr w:type="spellEnd"/>
+      <w:r>
+        <w:t>, Adaptive Routing Strategies for Modern High Performance Networks (PDF), p. 2</w:t>
       </w:r>
     </w:p>
     <w:p>
       <w:pPr>
+        <w:pStyle w:val="ListParagraph"/>
         <w:numPr>
-          <w:ilvl w:val="1"/>
-          <w:numId w:val="25"/>
+          <w:ilvl w:val="0"/>
+          <w:numId w:val="27"/>
         </w:numPr>
-        <w:shd w:val="clear" w:color="auto" w:fill="FFFFFF"/>
-        <w:spacing w:before="100" w:beforeAutospacing="1" w:after="24" w:line="240" w:lineRule="auto"/>
-        <w:ind w:left="768"/>
-        <w:rPr>
-          <w:rFonts w:ascii="Arial" w:hAnsi="Arial" w:cs="Arial"/>
-          <w:color w:val="222222"/>
-          <w:sz w:val="19"/>
-          <w:szCs w:val="19"/>
-        </w:rPr>
-      </w:pPr>
-      <w:hyperlink r:id="rId30" w:anchor="cite_ref-sunshine_1-0" w:history="1">
-        <w:r>
-          <w:rPr>
-            <w:rStyle w:val="cite-accessibility-label"/>
-            <w:rFonts w:ascii="Arial" w:hAnsi="Arial" w:cs="Arial"/>
-            <w:b/>
-            <w:bCs/>
-            <w:color w:val="0B0080"/>
-            <w:sz w:val="19"/>
-            <w:szCs w:val="19"/>
-          </w:rPr>
-          <w:t>Jump up</w:t>
-        </w:r>
-        <w:r>
-          <w:rPr>
-            <w:rStyle w:val="Hyperlink"/>
-            <w:rFonts w:ascii="Arial" w:hAnsi="Arial" w:cs="Arial"/>
-            <w:b/>
-            <w:bCs/>
-            <w:color w:val="0B0080"/>
-            <w:sz w:val="19"/>
-            <w:szCs w:val="19"/>
-          </w:rPr>
-          <w:t>^</w:t>
-        </w:r>
-      </w:hyperlink>
-      <w:r>
-        <w:rPr>
-          <w:rStyle w:val="apple-converted-space"/>
-          <w:rFonts w:ascii="Arial" w:hAnsi="Arial" w:cs="Arial"/>
-          <w:color w:val="222222"/>
-          <w:sz w:val="19"/>
-          <w:szCs w:val="19"/>
-        </w:rPr>
-        <w:t> </w:t>
-      </w:r>
-      <w:r>
-        <w:rPr>
-          <w:rStyle w:val="HTMLCite"/>
-          <w:rFonts w:ascii="Arial" w:hAnsi="Arial" w:cs="Arial"/>
-          <w:color w:val="222222"/>
-          <w:sz w:val="19"/>
-          <w:szCs w:val="19"/>
-        </w:rPr>
-        <w:t>Carl A. Sunshine,</w:t>
-      </w:r>
-      <w:r>
-        <w:rPr>
-          <w:rStyle w:val="apple-converted-space"/>
-          <w:rFonts w:ascii="Arial" w:hAnsi="Arial" w:cs="Arial"/>
-          <w:i/>
-          <w:iCs/>
-          <w:color w:val="222222"/>
-          <w:sz w:val="19"/>
-          <w:szCs w:val="19"/>
-        </w:rPr>
-        <w:t> </w:t>
-      </w:r>
-      <w:hyperlink r:id="rId31" w:history="1">
-        <w:r>
-          <w:rPr>
-            <w:rStyle w:val="Hyperlink"/>
-            <w:rFonts w:ascii="Arial" w:hAnsi="Arial" w:cs="Arial"/>
-            <w:i/>
-            <w:iCs/>
-            <w:color w:val="663366"/>
-            <w:sz w:val="19"/>
-            <w:szCs w:val="19"/>
-          </w:rPr>
-          <w:t>Source routing in computer networks</w:t>
-        </w:r>
-      </w:hyperlink>
-      <w:r>
-        <w:rPr>
-          <w:rStyle w:val="HTMLCite"/>
-          <w:rFonts w:ascii="Arial" w:hAnsi="Arial" w:cs="Arial"/>
-          <w:color w:val="222222"/>
-          <w:sz w:val="19"/>
-          <w:szCs w:val="19"/>
-        </w:rPr>
-        <w:t>, p. 29</w:t>
+      </w:pPr>
+      <w:r>
+        <w:lastRenderedPageBreak/>
+        <w:t>Jump up^ Internet Protocol. IETF. September 1981. RFC 791.</w:t>
       </w:r>
     </w:p>
     <w:p>
       <w:pPr>
+        <w:pStyle w:val="ListParagraph"/>
         <w:numPr>
-          <w:ilvl w:val="1"/>
-          <w:numId w:val="25"/>
+          <w:ilvl w:val="0"/>
+          <w:numId w:val="27"/>
         </w:numPr>
-        <w:shd w:val="clear" w:color="auto" w:fill="FFFFFF"/>
-        <w:spacing w:before="100" w:beforeAutospacing="1" w:after="24" w:line="240" w:lineRule="auto"/>
-        <w:ind w:left="768"/>
-        <w:rPr>
-          <w:rFonts w:ascii="Arial" w:hAnsi="Arial" w:cs="Arial"/>
-          <w:color w:val="222222"/>
-          <w:sz w:val="19"/>
-          <w:szCs w:val="19"/>
-        </w:rPr>
-      </w:pPr>
-      <w:r>
-        <w:rPr>
-          <w:rStyle w:val="mw-cite-backlink"/>
-          <w:rFonts w:ascii="Arial" w:hAnsi="Arial" w:cs="Arial"/>
-          <w:color w:val="222222"/>
-          <w:sz w:val="19"/>
-          <w:szCs w:val="19"/>
-        </w:rPr>
-        <w:t>^</w:t>
-      </w:r>
-      <w:r>
-        <w:rPr>
-          <w:rStyle w:val="apple-converted-space"/>
-          <w:rFonts w:ascii="Arial" w:hAnsi="Arial" w:cs="Arial"/>
-          <w:color w:val="222222"/>
-          <w:sz w:val="19"/>
-          <w:szCs w:val="19"/>
-        </w:rPr>
-        <w:t> </w:t>
-      </w:r>
-      <w:hyperlink r:id="rId32" w:anchor="cite_ref-geoffray_2-0" w:history="1">
-        <w:r>
-          <w:rPr>
-            <w:rStyle w:val="cite-accessibility-label"/>
-            <w:rFonts w:ascii="Arial" w:hAnsi="Arial" w:cs="Arial"/>
-            <w:color w:val="0B0080"/>
-            <w:sz w:val="19"/>
-            <w:szCs w:val="19"/>
-          </w:rPr>
-          <w:t xml:space="preserve">Jump up </w:t>
-        </w:r>
-        <w:proofErr w:type="spellStart"/>
-        <w:r>
-          <w:rPr>
-            <w:rStyle w:val="cite-accessibility-label"/>
-            <w:rFonts w:ascii="Arial" w:hAnsi="Arial" w:cs="Arial"/>
-            <w:color w:val="0B0080"/>
-            <w:sz w:val="19"/>
-            <w:szCs w:val="19"/>
-          </w:rPr>
-          <w:t>to:</w:t>
-        </w:r>
-        <w:r>
-          <w:rPr>
-            <w:rStyle w:val="Hyperlink"/>
-            <w:rFonts w:ascii="Arial" w:hAnsi="Arial" w:cs="Arial"/>
-            <w:b/>
-            <w:bCs/>
-            <w:i/>
-            <w:iCs/>
-            <w:color w:val="0B0080"/>
-            <w:sz w:val="15"/>
-            <w:szCs w:val="15"/>
-            <w:vertAlign w:val="superscript"/>
-          </w:rPr>
-          <w:t>a</w:t>
-        </w:r>
-        <w:proofErr w:type="spellEnd"/>
-      </w:hyperlink>
-      <w:r>
-        <w:rPr>
-          <w:rStyle w:val="apple-converted-space"/>
-          <w:rFonts w:ascii="Arial" w:hAnsi="Arial" w:cs="Arial"/>
-          <w:color w:val="222222"/>
-          <w:sz w:val="19"/>
-          <w:szCs w:val="19"/>
-        </w:rPr>
-        <w:t> </w:t>
-      </w:r>
-      <w:hyperlink r:id="rId33" w:anchor="cite_ref-geoffray_2-1" w:history="1">
-        <w:r>
-          <w:rPr>
-            <w:rStyle w:val="Hyperlink"/>
-            <w:rFonts w:ascii="Arial" w:hAnsi="Arial" w:cs="Arial"/>
-            <w:b/>
-            <w:bCs/>
-            <w:i/>
-            <w:iCs/>
-            <w:color w:val="0B0080"/>
-            <w:sz w:val="15"/>
-            <w:szCs w:val="15"/>
-            <w:vertAlign w:val="superscript"/>
-          </w:rPr>
-          <w:t>b</w:t>
-        </w:r>
-      </w:hyperlink>
-      <w:r>
-        <w:rPr>
-          <w:rStyle w:val="apple-converted-space"/>
-          <w:rFonts w:ascii="Arial" w:hAnsi="Arial" w:cs="Arial"/>
-          <w:color w:val="222222"/>
-          <w:sz w:val="19"/>
-          <w:szCs w:val="19"/>
-        </w:rPr>
-        <w:t> </w:t>
-      </w:r>
-      <w:r>
-        <w:rPr>
-          <w:rStyle w:val="HTMLCite"/>
-          <w:rFonts w:ascii="Arial" w:hAnsi="Arial" w:cs="Arial"/>
-          <w:color w:val="222222"/>
-          <w:sz w:val="19"/>
-          <w:szCs w:val="19"/>
-        </w:rPr>
-        <w:t xml:space="preserve">Patrick </w:t>
+      </w:pPr>
+      <w:r>
+        <w:t xml:space="preserve">Jump up^ </w:t>
       </w:r>
       <w:proofErr w:type="spellStart"/>
       <w:r>
-        <w:rPr>
-          <w:rStyle w:val="HTMLCite"/>
-          <w:rFonts w:ascii="Arial" w:hAnsi="Arial" w:cs="Arial"/>
-          <w:color w:val="222222"/>
-          <w:sz w:val="19"/>
-          <w:szCs w:val="19"/>
-        </w:rPr>
-        <w:t>Geoffray</w:t>
+        <w:t>Rik</w:t>
       </w:r>
       <w:proofErr w:type="spellEnd"/>
       <w:r>
-        <w:rPr>
-          <w:rStyle w:val="HTMLCite"/>
-          <w:rFonts w:ascii="Arial" w:hAnsi="Arial" w:cs="Arial"/>
-          <w:color w:val="222222"/>
-          <w:sz w:val="19"/>
-          <w:szCs w:val="19"/>
-        </w:rPr>
-        <w:t xml:space="preserve">; </w:t>
-      </w:r>
-      <w:proofErr w:type="spellStart"/>
-      <w:r>
-        <w:rPr>
-          <w:rStyle w:val="HTMLCite"/>
-          <w:rFonts w:ascii="Arial" w:hAnsi="Arial" w:cs="Arial"/>
-          <w:color w:val="222222"/>
-          <w:sz w:val="19"/>
-          <w:szCs w:val="19"/>
-        </w:rPr>
-        <w:t>Torsten</w:t>
-      </w:r>
-      <w:proofErr w:type="spellEnd"/>
-      <w:r>
-        <w:rPr>
-          <w:rStyle w:val="HTMLCite"/>
-          <w:rFonts w:ascii="Arial" w:hAnsi="Arial" w:cs="Arial"/>
-          <w:color w:val="222222"/>
-          <w:sz w:val="19"/>
-          <w:szCs w:val="19"/>
-        </w:rPr>
-        <w:t xml:space="preserve"> </w:t>
-      </w:r>
-      <w:proofErr w:type="spellStart"/>
-      <w:r>
-        <w:rPr>
-          <w:rStyle w:val="HTMLCite"/>
-          <w:rFonts w:ascii="Arial" w:hAnsi="Arial" w:cs="Arial"/>
-          <w:color w:val="222222"/>
-          <w:sz w:val="19"/>
-          <w:szCs w:val="19"/>
-        </w:rPr>
-        <w:t>Hoefler</w:t>
-      </w:r>
-      <w:proofErr w:type="spellEnd"/>
-      <w:r>
-        <w:rPr>
-          <w:rStyle w:val="HTMLCite"/>
-          <w:rFonts w:ascii="Arial" w:hAnsi="Arial" w:cs="Arial"/>
-          <w:color w:val="222222"/>
-          <w:sz w:val="19"/>
-          <w:szCs w:val="19"/>
-        </w:rPr>
-        <w:t>,</w:t>
-      </w:r>
-      <w:r>
-        <w:rPr>
-          <w:rStyle w:val="apple-converted-space"/>
-          <w:rFonts w:ascii="Arial" w:hAnsi="Arial" w:cs="Arial"/>
-          <w:i/>
-          <w:iCs/>
-          <w:color w:val="222222"/>
-          <w:sz w:val="19"/>
-          <w:szCs w:val="19"/>
-        </w:rPr>
-        <w:t> </w:t>
-      </w:r>
-      <w:hyperlink r:id="rId34" w:history="1">
-        <w:r>
-          <w:rPr>
-            <w:rStyle w:val="Hyperlink"/>
-            <w:rFonts w:ascii="Arial" w:hAnsi="Arial" w:cs="Arial"/>
-            <w:i/>
-            <w:iCs/>
-            <w:color w:val="663366"/>
-            <w:sz w:val="19"/>
-            <w:szCs w:val="19"/>
-          </w:rPr>
-          <w:t>Adaptive Routing Strategies for Modern High Performance Networks</w:t>
-        </w:r>
-      </w:hyperlink>
-      <w:r>
-        <w:rPr>
-          <w:rStyle w:val="apple-converted-space"/>
-          <w:rFonts w:ascii="Arial" w:hAnsi="Arial" w:cs="Arial"/>
-          <w:i/>
-          <w:iCs/>
-          <w:color w:val="222222"/>
-          <w:sz w:val="19"/>
-          <w:szCs w:val="19"/>
-        </w:rPr>
-        <w:t> </w:t>
-      </w:r>
-      <w:r>
-        <w:rPr>
-          <w:rStyle w:val="HTMLCite"/>
-          <w:rFonts w:ascii="Arial" w:hAnsi="Arial" w:cs="Arial"/>
-          <w:color w:val="222222"/>
-          <w:sz w:val="16"/>
-          <w:szCs w:val="16"/>
-        </w:rPr>
-        <w:t>(PDF)</w:t>
-      </w:r>
-      <w:r>
-        <w:rPr>
-          <w:rStyle w:val="HTMLCite"/>
-          <w:rFonts w:ascii="Arial" w:hAnsi="Arial" w:cs="Arial"/>
-          <w:color w:val="222222"/>
-          <w:sz w:val="19"/>
-          <w:szCs w:val="19"/>
-        </w:rPr>
-        <w:t>, p. 2</w:t>
+        <w:t xml:space="preserve"> Farrow. "Source Address Spoofing". TechNet. Microsoft Corporation.</w:t>
       </w:r>
     </w:p>
     <w:p>
       <w:pPr>
+        <w:pStyle w:val="ListParagraph"/>
         <w:numPr>
-          <w:ilvl w:val="1"/>
-          <w:numId w:val="25"/>
+          <w:ilvl w:val="0"/>
+          <w:numId w:val="27"/>
         </w:numPr>
-        <w:shd w:val="clear" w:color="auto" w:fill="FFFFFF"/>
-        <w:spacing w:before="100" w:beforeAutospacing="1" w:after="24" w:line="240" w:lineRule="auto"/>
-        <w:ind w:left="768"/>
-        <w:rPr>
-          <w:rFonts w:ascii="Arial" w:hAnsi="Arial" w:cs="Arial"/>
-          <w:color w:val="222222"/>
-          <w:sz w:val="19"/>
-          <w:szCs w:val="19"/>
-        </w:rPr>
-      </w:pPr>
-      <w:hyperlink r:id="rId35" w:anchor="cite_ref-3" w:history="1">
-        <w:r>
-          <w:rPr>
-            <w:rStyle w:val="cite-accessibility-label"/>
-            <w:rFonts w:ascii="Arial" w:hAnsi="Arial" w:cs="Arial"/>
-            <w:b/>
-            <w:bCs/>
-            <w:color w:val="0B0080"/>
-            <w:sz w:val="19"/>
-            <w:szCs w:val="19"/>
-          </w:rPr>
-          <w:t>Jump up</w:t>
-        </w:r>
-        <w:r>
-          <w:rPr>
-            <w:rStyle w:val="Hyperlink"/>
-            <w:rFonts w:ascii="Arial" w:hAnsi="Arial" w:cs="Arial"/>
-            <w:b/>
-            <w:bCs/>
-            <w:color w:val="0B0080"/>
-            <w:sz w:val="19"/>
-            <w:szCs w:val="19"/>
-          </w:rPr>
-          <w:t>^</w:t>
-        </w:r>
-      </w:hyperlink>
-      <w:r>
-        <w:rPr>
-          <w:rStyle w:val="apple-converted-space"/>
-          <w:rFonts w:ascii="Arial" w:hAnsi="Arial" w:cs="Arial"/>
-          <w:color w:val="222222"/>
-          <w:sz w:val="19"/>
-          <w:szCs w:val="19"/>
-        </w:rPr>
-        <w:t> </w:t>
-      </w:r>
-      <w:hyperlink r:id="rId36" w:history="1">
-        <w:r>
-          <w:rPr>
-            <w:rStyle w:val="Hyperlink"/>
-            <w:rFonts w:ascii="Arial" w:hAnsi="Arial" w:cs="Arial"/>
-            <w:i/>
-            <w:iCs/>
-            <w:color w:val="663366"/>
-            <w:sz w:val="19"/>
-            <w:szCs w:val="19"/>
-          </w:rPr>
-          <w:t>Internet Protocol</w:t>
-        </w:r>
-      </w:hyperlink>
-      <w:r>
-        <w:rPr>
-          <w:rStyle w:val="citation"/>
-          <w:rFonts w:ascii="Arial" w:hAnsi="Arial" w:cs="Arial"/>
-          <w:color w:val="222222"/>
-          <w:sz w:val="19"/>
-          <w:szCs w:val="19"/>
-        </w:rPr>
-        <w:t>. IETF. September 1981. RFC 791.</w:t>
+      </w:pPr>
+      <w:r>
+        <w:t xml:space="preserve">Jump up^ </w:t>
+      </w:r>
+      <w:proofErr w:type="spellStart"/>
+      <w:r>
+        <w:t>Mourad</w:t>
+      </w:r>
+      <w:proofErr w:type="spellEnd"/>
+      <w:r>
+        <w:t xml:space="preserve"> </w:t>
+      </w:r>
+      <w:proofErr w:type="spellStart"/>
+      <w:r>
+        <w:t>Soliman</w:t>
+      </w:r>
+      <w:proofErr w:type="spellEnd"/>
+      <w:r>
+        <w:t>. "SDN and Source Routing" (PDF). SIGCOMM.</w:t>
       </w:r>
     </w:p>
     <w:p>
       <w:pPr>
+        <w:pStyle w:val="ListParagraph"/>
         <w:numPr>
-          <w:ilvl w:val="1"/>
-          <w:numId w:val="25"/>
+          <w:ilvl w:val="0"/>
+          <w:numId w:val="27"/>
         </w:numPr>
-        <w:shd w:val="clear" w:color="auto" w:fill="FFFFFF"/>
-        <w:spacing w:before="100" w:beforeAutospacing="1" w:after="24" w:line="240" w:lineRule="auto"/>
-        <w:ind w:left="768"/>
-        <w:rPr>
-          <w:rFonts w:ascii="Arial" w:hAnsi="Arial" w:cs="Arial"/>
-          <w:color w:val="222222"/>
-          <w:sz w:val="19"/>
-          <w:szCs w:val="19"/>
-        </w:rPr>
-      </w:pPr>
-      <w:hyperlink r:id="rId37" w:anchor="cite_ref-4" w:history="1">
-        <w:r>
-          <w:rPr>
-            <w:rStyle w:val="cite-accessibility-label"/>
-            <w:rFonts w:ascii="Arial" w:hAnsi="Arial" w:cs="Arial"/>
-            <w:b/>
-            <w:bCs/>
-            <w:color w:val="0B0080"/>
-            <w:sz w:val="19"/>
-            <w:szCs w:val="19"/>
-          </w:rPr>
-          <w:t>Jump up</w:t>
-        </w:r>
-        <w:r>
-          <w:rPr>
-            <w:rStyle w:val="Hyperlink"/>
-            <w:rFonts w:ascii="Arial" w:hAnsi="Arial" w:cs="Arial"/>
-            <w:b/>
-            <w:bCs/>
-            <w:color w:val="0B0080"/>
-            <w:sz w:val="19"/>
-            <w:szCs w:val="19"/>
-          </w:rPr>
-          <w:t>^</w:t>
-        </w:r>
-      </w:hyperlink>
-      <w:r>
-        <w:rPr>
-          <w:rStyle w:val="apple-converted-space"/>
-          <w:rFonts w:ascii="Arial" w:hAnsi="Arial" w:cs="Arial"/>
-          <w:color w:val="222222"/>
-          <w:sz w:val="19"/>
-          <w:szCs w:val="19"/>
-        </w:rPr>
-        <w:t> </w:t>
+      </w:pPr>
+      <w:r>
+        <w:t xml:space="preserve">Jump up^ Peter </w:t>
       </w:r>
       <w:proofErr w:type="spellStart"/>
       <w:r>
-        <w:rPr>
-          <w:rStyle w:val="HTMLCite"/>
-          <w:rFonts w:ascii="Arial" w:hAnsi="Arial" w:cs="Arial"/>
-          <w:color w:val="222222"/>
-          <w:sz w:val="19"/>
-          <w:szCs w:val="19"/>
-        </w:rPr>
-        <w:t>Rik</w:t>
+        <w:t>Ashwood</w:t>
       </w:r>
       <w:proofErr w:type="spellEnd"/>
       <w:r>
-        <w:rPr>
-          <w:rStyle w:val="HTMLCite"/>
-          <w:rFonts w:ascii="Arial" w:hAnsi="Arial" w:cs="Arial"/>
-          <w:color w:val="222222"/>
-          <w:sz w:val="19"/>
-          <w:szCs w:val="19"/>
-        </w:rPr>
-        <w:t xml:space="preserve"> Farrow.</w:t>
-      </w:r>
-      <w:r>
-        <w:rPr>
-          <w:rStyle w:val="apple-converted-space"/>
-          <w:rFonts w:ascii="Arial" w:hAnsi="Arial" w:cs="Arial"/>
-          <w:i/>
-          <w:iCs/>
-          <w:color w:val="222222"/>
-          <w:sz w:val="19"/>
-          <w:szCs w:val="19"/>
-        </w:rPr>
-        <w:t> </w:t>
-      </w:r>
-      <w:hyperlink r:id="rId38" w:history="1">
-        <w:r>
-          <w:rPr>
-            <w:rStyle w:val="Hyperlink"/>
-            <w:rFonts w:ascii="Arial" w:hAnsi="Arial" w:cs="Arial"/>
-            <w:i/>
-            <w:iCs/>
-            <w:color w:val="663366"/>
-            <w:sz w:val="19"/>
-            <w:szCs w:val="19"/>
-          </w:rPr>
-          <w:t>"Source Address Spoofing"</w:t>
-        </w:r>
-      </w:hyperlink>
-      <w:r>
-        <w:rPr>
-          <w:rStyle w:val="HTMLCite"/>
-          <w:rFonts w:ascii="Arial" w:hAnsi="Arial" w:cs="Arial"/>
-          <w:color w:val="222222"/>
-          <w:sz w:val="19"/>
-          <w:szCs w:val="19"/>
-        </w:rPr>
-        <w:t>.</w:t>
-      </w:r>
-      <w:r>
-        <w:rPr>
-          <w:rStyle w:val="apple-converted-space"/>
-          <w:rFonts w:ascii="Arial" w:hAnsi="Arial" w:cs="Arial"/>
-          <w:i/>
-          <w:iCs/>
-          <w:color w:val="222222"/>
-          <w:sz w:val="19"/>
-          <w:szCs w:val="19"/>
-        </w:rPr>
-        <w:t> </w:t>
-      </w:r>
-      <w:r>
-        <w:rPr>
-          <w:rStyle w:val="HTMLCite"/>
-          <w:rFonts w:ascii="Arial" w:hAnsi="Arial" w:cs="Arial"/>
-          <w:color w:val="222222"/>
-          <w:sz w:val="19"/>
-          <w:szCs w:val="19"/>
-        </w:rPr>
-        <w:t>TechNet.</w:t>
-      </w:r>
-      <w:r>
-        <w:rPr>
-          <w:rStyle w:val="apple-converted-space"/>
-          <w:rFonts w:ascii="Arial" w:hAnsi="Arial" w:cs="Arial"/>
-          <w:i/>
-          <w:iCs/>
-          <w:color w:val="222222"/>
-          <w:sz w:val="19"/>
-          <w:szCs w:val="19"/>
-        </w:rPr>
-        <w:t> </w:t>
-      </w:r>
-      <w:hyperlink r:id="rId39" w:tooltip="Microsoft Corporation" w:history="1">
-        <w:r>
-          <w:rPr>
-            <w:rStyle w:val="Hyperlink"/>
-            <w:rFonts w:ascii="Arial" w:hAnsi="Arial" w:cs="Arial"/>
-            <w:i/>
-            <w:iCs/>
-            <w:color w:val="0B0080"/>
-            <w:sz w:val="19"/>
-            <w:szCs w:val="19"/>
-          </w:rPr>
-          <w:t>Microsoft Corporation</w:t>
-        </w:r>
-      </w:hyperlink>
-      <w:r>
-        <w:rPr>
-          <w:rStyle w:val="HTMLCite"/>
-          <w:rFonts w:ascii="Arial" w:hAnsi="Arial" w:cs="Arial"/>
-          <w:color w:val="222222"/>
-          <w:sz w:val="19"/>
-          <w:szCs w:val="19"/>
-        </w:rPr>
-        <w:t>.</w:t>
+        <w:t>-Smith. "SDN State Reduction" (PDF). IETF.</w:t>
       </w:r>
     </w:p>
     <w:p>
       <w:pPr>
+        <w:pStyle w:val="ListParagraph"/>
         <w:numPr>
-          <w:ilvl w:val="1"/>
-          <w:numId w:val="25"/>
+          <w:ilvl w:val="0"/>
+          <w:numId w:val="27"/>
         </w:numPr>
-        <w:shd w:val="clear" w:color="auto" w:fill="FFFFFF"/>
-        <w:spacing w:before="100" w:beforeAutospacing="1" w:after="24" w:line="240" w:lineRule="auto"/>
-        <w:ind w:left="768"/>
-        <w:rPr>
-          <w:rFonts w:ascii="Arial" w:hAnsi="Arial" w:cs="Arial"/>
-          <w:color w:val="222222"/>
-          <w:sz w:val="19"/>
-          <w:szCs w:val="19"/>
-        </w:rPr>
-      </w:pPr>
-      <w:hyperlink r:id="rId40" w:anchor="cite_ref-5" w:history="1">
-        <w:r>
-          <w:rPr>
-            <w:rStyle w:val="cite-accessibility-label"/>
-            <w:rFonts w:ascii="Arial" w:hAnsi="Arial" w:cs="Arial"/>
-            <w:b/>
-            <w:bCs/>
-            <w:color w:val="0B0080"/>
-            <w:sz w:val="19"/>
-            <w:szCs w:val="19"/>
-          </w:rPr>
-          <w:t>Jump up</w:t>
-        </w:r>
-        <w:r>
-          <w:rPr>
-            <w:rStyle w:val="Hyperlink"/>
-            <w:rFonts w:ascii="Arial" w:hAnsi="Arial" w:cs="Arial"/>
-            <w:b/>
-            <w:bCs/>
-            <w:color w:val="0B0080"/>
-            <w:sz w:val="19"/>
-            <w:szCs w:val="19"/>
-          </w:rPr>
-          <w:t>^</w:t>
-        </w:r>
-      </w:hyperlink>
-      <w:r>
-        <w:rPr>
-          <w:rStyle w:val="apple-converted-space"/>
-          <w:rFonts w:ascii="Arial" w:hAnsi="Arial" w:cs="Arial"/>
-          <w:color w:val="222222"/>
-          <w:sz w:val="19"/>
-          <w:szCs w:val="19"/>
-        </w:rPr>
-        <w:t> </w:t>
+      </w:pPr>
+      <w:r>
+        <w:t xml:space="preserve">Jump up^ Steve </w:t>
       </w:r>
       <w:proofErr w:type="spellStart"/>
       <w:r>
-        <w:rPr>
-          <w:rStyle w:val="HTMLCite"/>
-          <w:rFonts w:ascii="Arial" w:hAnsi="Arial" w:cs="Arial"/>
-          <w:color w:val="222222"/>
-          <w:sz w:val="19"/>
-          <w:szCs w:val="19"/>
-        </w:rPr>
-        <w:t>Mourad</w:t>
+        <w:t>Parkes</w:t>
       </w:r>
       <w:proofErr w:type="spellEnd"/>
       <w:r>
-        <w:rPr>
-          <w:rStyle w:val="HTMLCite"/>
-          <w:rFonts w:ascii="Arial" w:hAnsi="Arial" w:cs="Arial"/>
-          <w:color w:val="222222"/>
-          <w:sz w:val="19"/>
-          <w:szCs w:val="19"/>
-        </w:rPr>
-        <w:t xml:space="preserve"> </w:t>
+        <w:t>. "</w:t>
       </w:r>
       <w:proofErr w:type="spellStart"/>
       <w:r>
-        <w:rPr>
-          <w:rStyle w:val="HTMLCite"/>
-          <w:rFonts w:ascii="Arial" w:hAnsi="Arial" w:cs="Arial"/>
-          <w:color w:val="222222"/>
-          <w:sz w:val="19"/>
-          <w:szCs w:val="19"/>
-        </w:rPr>
-        <w:t>Soliman</w:t>
+        <w:t>SpaceWire</w:t>
       </w:r>
       <w:proofErr w:type="spellEnd"/>
       <w:r>
-        <w:rPr>
-          <w:rStyle w:val="HTMLCite"/>
-          <w:rFonts w:ascii="Arial" w:hAnsi="Arial" w:cs="Arial"/>
-          <w:color w:val="222222"/>
-          <w:sz w:val="19"/>
-          <w:szCs w:val="19"/>
-        </w:rPr>
-        <w:t>.</w:t>
-      </w:r>
-      <w:r>
-        <w:rPr>
-          <w:rStyle w:val="apple-converted-space"/>
-          <w:rFonts w:ascii="Arial" w:hAnsi="Arial" w:cs="Arial"/>
-          <w:i/>
-          <w:iCs/>
-          <w:color w:val="222222"/>
-          <w:sz w:val="19"/>
-          <w:szCs w:val="19"/>
-        </w:rPr>
-        <w:t> </w:t>
-      </w:r>
-      <w:hyperlink r:id="rId41" w:history="1">
-        <w:r>
-          <w:rPr>
-            <w:rStyle w:val="Hyperlink"/>
-            <w:rFonts w:ascii="Arial" w:hAnsi="Arial" w:cs="Arial"/>
-            <w:i/>
-            <w:iCs/>
-            <w:color w:val="663366"/>
-            <w:sz w:val="19"/>
-            <w:szCs w:val="19"/>
-          </w:rPr>
-          <w:t>"SDN and Source Routing"</w:t>
-        </w:r>
-      </w:hyperlink>
-      <w:r>
-        <w:rPr>
-          <w:rStyle w:val="apple-converted-space"/>
-          <w:rFonts w:ascii="Arial" w:hAnsi="Arial" w:cs="Arial"/>
-          <w:i/>
-          <w:iCs/>
-          <w:color w:val="222222"/>
-          <w:sz w:val="19"/>
-          <w:szCs w:val="19"/>
-        </w:rPr>
-        <w:t> </w:t>
-      </w:r>
-      <w:r>
-        <w:rPr>
-          <w:rStyle w:val="HTMLCite"/>
-          <w:rFonts w:ascii="Arial" w:hAnsi="Arial" w:cs="Arial"/>
-          <w:color w:val="222222"/>
-          <w:sz w:val="16"/>
-          <w:szCs w:val="16"/>
-        </w:rPr>
-        <w:t>(PDF)</w:t>
-      </w:r>
-      <w:r>
-        <w:rPr>
-          <w:rStyle w:val="HTMLCite"/>
-          <w:rFonts w:ascii="Arial" w:hAnsi="Arial" w:cs="Arial"/>
-          <w:color w:val="222222"/>
-          <w:sz w:val="19"/>
-          <w:szCs w:val="19"/>
-        </w:rPr>
-        <w:t>.</w:t>
-      </w:r>
-      <w:r>
-        <w:rPr>
-          <w:rStyle w:val="apple-converted-space"/>
-          <w:rFonts w:ascii="Arial" w:hAnsi="Arial" w:cs="Arial"/>
-          <w:i/>
-          <w:iCs/>
-          <w:color w:val="222222"/>
-          <w:sz w:val="19"/>
-          <w:szCs w:val="19"/>
-        </w:rPr>
-        <w:t> </w:t>
-      </w:r>
-      <w:hyperlink r:id="rId42" w:tooltip="SIGCOMM" w:history="1">
-        <w:r>
-          <w:rPr>
-            <w:rStyle w:val="Hyperlink"/>
-            <w:rFonts w:ascii="Arial" w:hAnsi="Arial" w:cs="Arial"/>
-            <w:i/>
-            <w:iCs/>
-            <w:color w:val="0B0080"/>
-            <w:sz w:val="19"/>
-            <w:szCs w:val="19"/>
-          </w:rPr>
-          <w:t>SIGCOMM</w:t>
-        </w:r>
-      </w:hyperlink>
-      <w:r>
-        <w:rPr>
-          <w:rStyle w:val="HTMLCite"/>
-          <w:rFonts w:ascii="Arial" w:hAnsi="Arial" w:cs="Arial"/>
-          <w:color w:val="222222"/>
-          <w:sz w:val="19"/>
-          <w:szCs w:val="19"/>
-        </w:rPr>
-        <w:t>.</w:t>
+        <w:t xml:space="preserve"> User’s Guide". 2012. p. 20.</w:t>
       </w:r>
     </w:p>
     <w:p>
       <w:pPr>
+        <w:pStyle w:val="ListParagraph"/>
         <w:numPr>
-          <w:ilvl w:val="1"/>
-          <w:numId w:val="25"/>
+          <w:ilvl w:val="0"/>
+          <w:numId w:val="27"/>
         </w:numPr>
-        <w:shd w:val="clear" w:color="auto" w:fill="FFFFFF"/>
-        <w:spacing w:before="100" w:beforeAutospacing="1" w:after="24" w:line="240" w:lineRule="auto"/>
-        <w:ind w:left="768"/>
-        <w:rPr>
-          <w:rFonts w:ascii="Arial" w:hAnsi="Arial" w:cs="Arial"/>
-          <w:color w:val="222222"/>
-          <w:sz w:val="19"/>
-          <w:szCs w:val="19"/>
-        </w:rPr>
-      </w:pPr>
-      <w:hyperlink r:id="rId43" w:anchor="cite_ref-6" w:history="1">
-        <w:r>
-          <w:rPr>
-            <w:rStyle w:val="cite-accessibility-label"/>
-            <w:rFonts w:ascii="Arial" w:hAnsi="Arial" w:cs="Arial"/>
-            <w:b/>
-            <w:bCs/>
-            <w:color w:val="0B0080"/>
-            <w:sz w:val="19"/>
-            <w:szCs w:val="19"/>
-          </w:rPr>
-          <w:t>Jump up</w:t>
-        </w:r>
-        <w:r>
-          <w:rPr>
-            <w:rStyle w:val="Hyperlink"/>
-            <w:rFonts w:ascii="Arial" w:hAnsi="Arial" w:cs="Arial"/>
-            <w:b/>
-            <w:bCs/>
-            <w:color w:val="0B0080"/>
-            <w:sz w:val="19"/>
-            <w:szCs w:val="19"/>
-          </w:rPr>
-          <w:t>^</w:t>
-        </w:r>
-      </w:hyperlink>
-      <w:r>
-        <w:rPr>
-          <w:rStyle w:val="apple-converted-space"/>
-          <w:rFonts w:ascii="Arial" w:hAnsi="Arial" w:cs="Arial"/>
-          <w:color w:val="222222"/>
-          <w:sz w:val="19"/>
-          <w:szCs w:val="19"/>
-        </w:rPr>
-        <w:t> </w:t>
-      </w:r>
-      <w:r>
-        <w:rPr>
-          <w:rStyle w:val="HTMLCite"/>
-          <w:rFonts w:ascii="Arial" w:hAnsi="Arial" w:cs="Arial"/>
-          <w:color w:val="222222"/>
-          <w:sz w:val="19"/>
-          <w:szCs w:val="19"/>
-        </w:rPr>
-        <w:t xml:space="preserve">Peter </w:t>
+      </w:pPr>
+      <w:r>
+        <w:t>Jump up^ Paul Walker, Barry Cook. "</w:t>
       </w:r>
       <w:proofErr w:type="spellStart"/>
       <w:r>
-        <w:rPr>
-          <w:rStyle w:val="HTMLCite"/>
-          <w:rFonts w:ascii="Arial" w:hAnsi="Arial" w:cs="Arial"/>
-          <w:color w:val="222222"/>
-          <w:sz w:val="19"/>
-          <w:szCs w:val="19"/>
-        </w:rPr>
-        <w:t>Ashwood</w:t>
+        <w:t>SpaceWire</w:t>
       </w:r>
       <w:proofErr w:type="spellEnd"/>
       <w:r>
-        <w:rPr>
-          <w:rStyle w:val="HTMLCite"/>
-          <w:rFonts w:ascii="Arial" w:hAnsi="Arial" w:cs="Arial"/>
-          <w:color w:val="222222"/>
-          <w:sz w:val="19"/>
-          <w:szCs w:val="19"/>
-        </w:rPr>
-        <w:t>-Smith.</w:t>
-      </w:r>
-      <w:r>
-        <w:rPr>
-          <w:rStyle w:val="apple-converted-space"/>
-          <w:rFonts w:ascii="Arial" w:hAnsi="Arial" w:cs="Arial"/>
-          <w:i/>
-          <w:iCs/>
-          <w:color w:val="222222"/>
-          <w:sz w:val="19"/>
-          <w:szCs w:val="19"/>
-        </w:rPr>
-        <w:t> </w:t>
-      </w:r>
-      <w:hyperlink r:id="rId44" w:history="1">
-        <w:r>
-          <w:rPr>
-            <w:rStyle w:val="Hyperlink"/>
-            <w:rFonts w:ascii="Arial" w:hAnsi="Arial" w:cs="Arial"/>
-            <w:i/>
-            <w:iCs/>
-            <w:color w:val="663366"/>
-            <w:sz w:val="19"/>
-            <w:szCs w:val="19"/>
-          </w:rPr>
-          <w:t>"SDN State Reduction"</w:t>
-        </w:r>
-      </w:hyperlink>
-      <w:r>
-        <w:rPr>
-          <w:rStyle w:val="apple-converted-space"/>
-          <w:rFonts w:ascii="Arial" w:hAnsi="Arial" w:cs="Arial"/>
-          <w:i/>
-          <w:iCs/>
-          <w:color w:val="222222"/>
-          <w:sz w:val="19"/>
-          <w:szCs w:val="19"/>
-        </w:rPr>
-        <w:t> </w:t>
-      </w:r>
-      <w:r>
-        <w:rPr>
-          <w:rStyle w:val="HTMLCite"/>
-          <w:rFonts w:ascii="Arial" w:hAnsi="Arial" w:cs="Arial"/>
-          <w:color w:val="222222"/>
-          <w:sz w:val="16"/>
-          <w:szCs w:val="16"/>
-        </w:rPr>
-        <w:t>(PDF)</w:t>
-      </w:r>
-      <w:r>
-        <w:rPr>
-          <w:rStyle w:val="HTMLCite"/>
-          <w:rFonts w:ascii="Arial" w:hAnsi="Arial" w:cs="Arial"/>
-          <w:color w:val="222222"/>
-          <w:sz w:val="19"/>
-          <w:szCs w:val="19"/>
-        </w:rPr>
-        <w:t>.</w:t>
-      </w:r>
-      <w:r>
-        <w:rPr>
-          <w:rStyle w:val="apple-converted-space"/>
-          <w:rFonts w:ascii="Arial" w:hAnsi="Arial" w:cs="Arial"/>
-          <w:i/>
-          <w:iCs/>
-          <w:color w:val="222222"/>
-          <w:sz w:val="19"/>
-          <w:szCs w:val="19"/>
-        </w:rPr>
-        <w:t> </w:t>
-      </w:r>
-      <w:hyperlink r:id="rId45" w:tooltip="IETF" w:history="1">
-        <w:r>
-          <w:rPr>
-            <w:rStyle w:val="Hyperlink"/>
-            <w:rFonts w:ascii="Arial" w:hAnsi="Arial" w:cs="Arial"/>
-            <w:i/>
-            <w:iCs/>
-            <w:color w:val="0B0080"/>
-            <w:sz w:val="19"/>
-            <w:szCs w:val="19"/>
-          </w:rPr>
-          <w:t>IETF</w:t>
-        </w:r>
-      </w:hyperlink>
-      <w:r>
-        <w:rPr>
-          <w:rStyle w:val="HTMLCite"/>
-          <w:rFonts w:ascii="Arial" w:hAnsi="Arial" w:cs="Arial"/>
-          <w:color w:val="222222"/>
-          <w:sz w:val="19"/>
-          <w:szCs w:val="19"/>
-        </w:rPr>
-        <w:t>.</w:t>
+        <w:t>: Key principles brought out from 40 year history". 2006. p. 5.</w:t>
       </w:r>
     </w:p>
     <w:p>
       <w:pPr>
+        <w:pStyle w:val="ListParagraph"/>
         <w:numPr>
-          <w:ilvl w:val="1"/>
-          <w:numId w:val="25"/>
+          <w:ilvl w:val="0"/>
+          <w:numId w:val="27"/>
         </w:numPr>
-        <w:shd w:val="clear" w:color="auto" w:fill="FFFFFF"/>
-        <w:spacing w:before="100" w:beforeAutospacing="1" w:after="24" w:line="240" w:lineRule="auto"/>
-        <w:ind w:left="768"/>
-        <w:rPr>
-          <w:rFonts w:ascii="Arial" w:hAnsi="Arial" w:cs="Arial"/>
-          <w:color w:val="222222"/>
-          <w:sz w:val="19"/>
-          <w:szCs w:val="19"/>
-        </w:rPr>
-      </w:pPr>
-      <w:hyperlink r:id="rId46" w:anchor="cite_ref-7" w:history="1">
-        <w:r>
-          <w:rPr>
-            <w:rStyle w:val="cite-accessibility-label"/>
-            <w:rFonts w:ascii="Arial" w:hAnsi="Arial" w:cs="Arial"/>
-            <w:b/>
-            <w:bCs/>
-            <w:color w:val="0B0080"/>
-            <w:sz w:val="19"/>
-            <w:szCs w:val="19"/>
-          </w:rPr>
-          <w:t>Jump up</w:t>
-        </w:r>
-        <w:r>
-          <w:rPr>
-            <w:rStyle w:val="Hyperlink"/>
-            <w:rFonts w:ascii="Arial" w:hAnsi="Arial" w:cs="Arial"/>
-            <w:b/>
-            <w:bCs/>
-            <w:color w:val="0B0080"/>
-            <w:sz w:val="19"/>
-            <w:szCs w:val="19"/>
-          </w:rPr>
-          <w:t>^</w:t>
-        </w:r>
-      </w:hyperlink>
-      <w:r>
-        <w:rPr>
-          <w:rStyle w:val="apple-converted-space"/>
-          <w:rFonts w:ascii="Arial" w:hAnsi="Arial" w:cs="Arial"/>
-          <w:color w:val="222222"/>
-          <w:sz w:val="19"/>
-          <w:szCs w:val="19"/>
-        </w:rPr>
-        <w:t> </w:t>
-      </w:r>
-      <w:r>
-        <w:rPr>
-          <w:rStyle w:val="reference-text"/>
-          <w:rFonts w:ascii="Arial" w:hAnsi="Arial" w:cs="Arial"/>
-          <w:color w:val="222222"/>
-          <w:sz w:val="19"/>
-          <w:szCs w:val="19"/>
-        </w:rPr>
-        <w:t xml:space="preserve">Steve </w:t>
+      </w:pPr>
+      <w:r>
+        <w:t xml:space="preserve">Jump up^ S.M. </w:t>
       </w:r>
       <w:proofErr w:type="spellStart"/>
       <w:r>
-        <w:rPr>
-          <w:rStyle w:val="reference-text"/>
-          <w:rFonts w:ascii="Arial" w:hAnsi="Arial" w:cs="Arial"/>
-          <w:color w:val="222222"/>
-          <w:sz w:val="19"/>
-          <w:szCs w:val="19"/>
-        </w:rPr>
         <w:t>Parkes</w:t>
       </w:r>
       <w:proofErr w:type="spellEnd"/>
       <w:r>
-        <w:rPr>
-          <w:rStyle w:val="reference-text"/>
-          <w:rFonts w:ascii="Arial" w:hAnsi="Arial" w:cs="Arial"/>
-          <w:color w:val="222222"/>
-          <w:sz w:val="19"/>
-          <w:szCs w:val="19"/>
-        </w:rPr>
-        <w:t>.</w:t>
-      </w:r>
-      <w:r>
-        <w:rPr>
-          <w:rStyle w:val="apple-converted-space"/>
-          <w:rFonts w:ascii="Arial" w:hAnsi="Arial" w:cs="Arial"/>
-          <w:color w:val="222222"/>
-          <w:sz w:val="19"/>
-          <w:szCs w:val="19"/>
-        </w:rPr>
-        <w:t> </w:t>
-      </w:r>
-      <w:hyperlink r:id="rId47" w:history="1">
-        <w:r>
-          <w:rPr>
-            <w:rStyle w:val="Hyperlink"/>
-            <w:rFonts w:ascii="Arial" w:hAnsi="Arial" w:cs="Arial"/>
-            <w:color w:val="663366"/>
-            <w:sz w:val="19"/>
-            <w:szCs w:val="19"/>
-          </w:rPr>
-          <w:t>"</w:t>
-        </w:r>
-        <w:proofErr w:type="spellStart"/>
-        <w:r>
-          <w:rPr>
-            <w:rStyle w:val="Hyperlink"/>
-            <w:rFonts w:ascii="Arial" w:hAnsi="Arial" w:cs="Arial"/>
-            <w:color w:val="663366"/>
-            <w:sz w:val="19"/>
-            <w:szCs w:val="19"/>
-          </w:rPr>
-          <w:t>SpaceWire</w:t>
-        </w:r>
-        <w:proofErr w:type="spellEnd"/>
-        <w:r>
-          <w:rPr>
-            <w:rStyle w:val="Hyperlink"/>
-            <w:rFonts w:ascii="Arial" w:hAnsi="Arial" w:cs="Arial"/>
-            <w:color w:val="663366"/>
-            <w:sz w:val="19"/>
-            <w:szCs w:val="19"/>
-          </w:rPr>
-          <w:t xml:space="preserve"> User’s Guide"</w:t>
-        </w:r>
-      </w:hyperlink>
-      <w:r>
-        <w:rPr>
-          <w:rStyle w:val="reference-text"/>
-          <w:rFonts w:ascii="Arial" w:hAnsi="Arial" w:cs="Arial"/>
-          <w:color w:val="222222"/>
-          <w:sz w:val="19"/>
-          <w:szCs w:val="19"/>
-        </w:rPr>
-        <w:t>. 2012. p. 20.</w:t>
-      </w:r>
-    </w:p>
-    <w:p>
-      <w:pPr>
-        <w:numPr>
-          <w:ilvl w:val="1"/>
-          <w:numId w:val="25"/>
-        </w:numPr>
-        <w:shd w:val="clear" w:color="auto" w:fill="FFFFFF"/>
-        <w:spacing w:before="100" w:beforeAutospacing="1" w:after="24" w:line="240" w:lineRule="auto"/>
-        <w:ind w:left="768"/>
-        <w:rPr>
-          <w:rFonts w:ascii="Arial" w:hAnsi="Arial" w:cs="Arial"/>
-          <w:color w:val="222222"/>
-          <w:sz w:val="19"/>
-          <w:szCs w:val="19"/>
-        </w:rPr>
-      </w:pPr>
-      <w:hyperlink r:id="rId48" w:anchor="cite_ref-8" w:history="1">
-        <w:r>
-          <w:rPr>
-            <w:rStyle w:val="cite-accessibility-label"/>
-            <w:rFonts w:ascii="Arial" w:hAnsi="Arial" w:cs="Arial"/>
-            <w:b/>
-            <w:bCs/>
-            <w:color w:val="0B0080"/>
-            <w:sz w:val="19"/>
-            <w:szCs w:val="19"/>
-          </w:rPr>
-          <w:t>Jump up</w:t>
-        </w:r>
-        <w:r>
-          <w:rPr>
-            <w:rStyle w:val="Hyperlink"/>
-            <w:rFonts w:ascii="Arial" w:hAnsi="Arial" w:cs="Arial"/>
-            <w:b/>
-            <w:bCs/>
-            <w:color w:val="0B0080"/>
-            <w:sz w:val="19"/>
-            <w:szCs w:val="19"/>
-          </w:rPr>
-          <w:t>^</w:t>
-        </w:r>
-      </w:hyperlink>
-      <w:r>
-        <w:rPr>
-          <w:rStyle w:val="apple-converted-space"/>
-          <w:rFonts w:ascii="Arial" w:hAnsi="Arial" w:cs="Arial"/>
-          <w:color w:val="222222"/>
-          <w:sz w:val="19"/>
-          <w:szCs w:val="19"/>
-        </w:rPr>
-        <w:t> </w:t>
-      </w:r>
-      <w:r>
-        <w:rPr>
-          <w:rStyle w:val="reference-text"/>
-          <w:rFonts w:ascii="Arial" w:hAnsi="Arial" w:cs="Arial"/>
-          <w:color w:val="222222"/>
-          <w:sz w:val="19"/>
-          <w:szCs w:val="19"/>
-        </w:rPr>
-        <w:t>Paul Walker, Barry Cook.</w:t>
-      </w:r>
-      <w:r>
-        <w:rPr>
-          <w:rStyle w:val="apple-converted-space"/>
-          <w:rFonts w:ascii="Arial" w:hAnsi="Arial" w:cs="Arial"/>
-          <w:color w:val="222222"/>
-          <w:sz w:val="19"/>
-          <w:szCs w:val="19"/>
-        </w:rPr>
-        <w:t> </w:t>
-      </w:r>
-      <w:hyperlink r:id="rId49" w:history="1">
-        <w:r>
-          <w:rPr>
-            <w:rStyle w:val="Hyperlink"/>
-            <w:rFonts w:ascii="Arial" w:hAnsi="Arial" w:cs="Arial"/>
-            <w:color w:val="663366"/>
-            <w:sz w:val="19"/>
-            <w:szCs w:val="19"/>
-          </w:rPr>
-          <w:t>"</w:t>
-        </w:r>
-        <w:proofErr w:type="spellStart"/>
-        <w:r>
-          <w:rPr>
-            <w:rStyle w:val="Hyperlink"/>
-            <w:rFonts w:ascii="Arial" w:hAnsi="Arial" w:cs="Arial"/>
-            <w:color w:val="663366"/>
-            <w:sz w:val="19"/>
-            <w:szCs w:val="19"/>
-          </w:rPr>
-          <w:t>SpaceWire</w:t>
-        </w:r>
-        <w:proofErr w:type="spellEnd"/>
-        <w:r>
-          <w:rPr>
-            <w:rStyle w:val="Hyperlink"/>
-            <w:rFonts w:ascii="Arial" w:hAnsi="Arial" w:cs="Arial"/>
-            <w:color w:val="663366"/>
-            <w:sz w:val="19"/>
-            <w:szCs w:val="19"/>
-          </w:rPr>
-          <w:t>: Key principles brought out from 40 year history"</w:t>
-        </w:r>
-      </w:hyperlink>
-      <w:r>
-        <w:rPr>
-          <w:rStyle w:val="reference-text"/>
-          <w:rFonts w:ascii="Arial" w:hAnsi="Arial" w:cs="Arial"/>
-          <w:color w:val="222222"/>
-          <w:sz w:val="19"/>
-          <w:szCs w:val="19"/>
-        </w:rPr>
-        <w:t>. 2006. p. 5.</w:t>
-      </w:r>
-    </w:p>
-    <w:p>
-      <w:pPr>
-        <w:numPr>
-          <w:ilvl w:val="1"/>
-          <w:numId w:val="25"/>
-        </w:numPr>
-        <w:shd w:val="clear" w:color="auto" w:fill="FFFFFF"/>
-        <w:spacing w:before="100" w:beforeAutospacing="1" w:after="24" w:line="240" w:lineRule="auto"/>
-        <w:ind w:left="768"/>
-        <w:rPr>
-          <w:rFonts w:ascii="Arial" w:hAnsi="Arial" w:cs="Arial"/>
-          <w:color w:val="222222"/>
-          <w:sz w:val="19"/>
-          <w:szCs w:val="19"/>
-        </w:rPr>
-      </w:pPr>
-      <w:hyperlink r:id="rId50" w:anchor="cite_ref-9" w:history="1">
-        <w:r>
-          <w:rPr>
-            <w:rStyle w:val="cite-accessibility-label"/>
-            <w:rFonts w:ascii="Arial" w:hAnsi="Arial" w:cs="Arial"/>
-            <w:b/>
-            <w:bCs/>
-            <w:color w:val="0B0080"/>
-            <w:sz w:val="19"/>
-            <w:szCs w:val="19"/>
-          </w:rPr>
-          <w:t>Jump up</w:t>
-        </w:r>
-        <w:r>
-          <w:rPr>
-            <w:rStyle w:val="Hyperlink"/>
-            <w:rFonts w:ascii="Arial" w:hAnsi="Arial" w:cs="Arial"/>
-            <w:b/>
-            <w:bCs/>
-            <w:color w:val="0B0080"/>
-            <w:sz w:val="19"/>
-            <w:szCs w:val="19"/>
-          </w:rPr>
-          <w:t>^</w:t>
-        </w:r>
-      </w:hyperlink>
-      <w:r>
-        <w:rPr>
-          <w:rStyle w:val="apple-converted-space"/>
-          <w:rFonts w:ascii="Arial" w:hAnsi="Arial" w:cs="Arial"/>
-          <w:color w:val="222222"/>
-          <w:sz w:val="19"/>
-          <w:szCs w:val="19"/>
-        </w:rPr>
-        <w:t> </w:t>
-      </w:r>
-      <w:r>
-        <w:rPr>
-          <w:rStyle w:val="reference-text"/>
-          <w:rFonts w:ascii="Arial" w:hAnsi="Arial" w:cs="Arial"/>
-          <w:color w:val="222222"/>
-          <w:sz w:val="19"/>
-          <w:szCs w:val="19"/>
-        </w:rPr>
-        <w:t xml:space="preserve">S.M. </w:t>
+        <w:t xml:space="preserve"> and C. </w:t>
       </w:r>
       <w:proofErr w:type="spellStart"/>
       <w:r>
-        <w:rPr>
-          <w:rStyle w:val="reference-text"/>
-          <w:rFonts w:ascii="Arial" w:hAnsi="Arial" w:cs="Arial"/>
-          <w:color w:val="222222"/>
-          <w:sz w:val="19"/>
-          <w:szCs w:val="19"/>
-        </w:rPr>
-        <w:t>Parkes</w:t>
+        <w:t>McClements</w:t>
       </w:r>
       <w:proofErr w:type="spellEnd"/>
       <w:r>
-        <w:rPr>
-          <w:rStyle w:val="reference-text"/>
-          <w:rFonts w:ascii="Arial" w:hAnsi="Arial" w:cs="Arial"/>
-          <w:color w:val="222222"/>
-          <w:sz w:val="19"/>
-          <w:szCs w:val="19"/>
-        </w:rPr>
-        <w:t xml:space="preserve"> and C. </w:t>
+        <w:t>. "</w:t>
       </w:r>
       <w:proofErr w:type="spellStart"/>
       <w:r>
-        <w:rPr>
-          <w:rStyle w:val="reference-text"/>
-          <w:rFonts w:ascii="Arial" w:hAnsi="Arial" w:cs="Arial"/>
-          <w:color w:val="222222"/>
-          <w:sz w:val="19"/>
-          <w:szCs w:val="19"/>
-        </w:rPr>
-        <w:t>McClements</w:t>
+        <w:t>SpaceWire</w:t>
       </w:r>
       <w:proofErr w:type="spellEnd"/>
       <w:r>
-        <w:rPr>
-          <w:rStyle w:val="reference-text"/>
-          <w:rFonts w:ascii="Arial" w:hAnsi="Arial" w:cs="Arial"/>
-          <w:color w:val="222222"/>
-          <w:sz w:val="19"/>
-          <w:szCs w:val="19"/>
-        </w:rPr>
-        <w:t>.</w:t>
-      </w:r>
-      <w:r>
-        <w:rPr>
-          <w:rStyle w:val="apple-converted-space"/>
-          <w:rFonts w:ascii="Arial" w:hAnsi="Arial" w:cs="Arial"/>
-          <w:color w:val="222222"/>
-          <w:sz w:val="19"/>
-          <w:szCs w:val="19"/>
-        </w:rPr>
-        <w:t> </w:t>
-      </w:r>
-      <w:hyperlink r:id="rId51" w:history="1">
-        <w:r>
-          <w:rPr>
-            <w:rStyle w:val="Hyperlink"/>
-            <w:rFonts w:ascii="Arial" w:hAnsi="Arial" w:cs="Arial"/>
-            <w:color w:val="663366"/>
-            <w:sz w:val="19"/>
-            <w:szCs w:val="19"/>
-          </w:rPr>
-          <w:t>"</w:t>
-        </w:r>
-        <w:proofErr w:type="spellStart"/>
-        <w:r>
-          <w:rPr>
-            <w:rStyle w:val="Hyperlink"/>
-            <w:rFonts w:ascii="Arial" w:hAnsi="Arial" w:cs="Arial"/>
-            <w:color w:val="663366"/>
-            <w:sz w:val="19"/>
-            <w:szCs w:val="19"/>
-          </w:rPr>
-          <w:t>SpaceWire</w:t>
-        </w:r>
-        <w:proofErr w:type="spellEnd"/>
-        <w:r>
-          <w:rPr>
-            <w:rStyle w:val="Hyperlink"/>
-            <w:rFonts w:ascii="Arial" w:hAnsi="Arial" w:cs="Arial"/>
-            <w:color w:val="663366"/>
-            <w:sz w:val="19"/>
-            <w:szCs w:val="19"/>
-          </w:rPr>
-          <w:t xml:space="preserve"> Networks"</w:t>
-        </w:r>
-      </w:hyperlink>
-      <w:r>
-        <w:rPr>
-          <w:rStyle w:val="reference-text"/>
-          <w:rFonts w:ascii="Arial" w:hAnsi="Arial" w:cs="Arial"/>
-          <w:color w:val="222222"/>
-          <w:sz w:val="19"/>
-          <w:szCs w:val="19"/>
-        </w:rPr>
-        <w:t xml:space="preserve">. 2002. </w:t>
+        <w:t xml:space="preserve"> Networks". 2002. </w:t>
       </w:r>
       <w:proofErr w:type="gramStart"/>
       <w:r>
-        <w:rPr>
-          <w:rStyle w:val="reference-text"/>
-          <w:rFonts w:ascii="Arial" w:hAnsi="Arial" w:cs="Arial"/>
-          <w:color w:val="222222"/>
-          <w:sz w:val="19"/>
-          <w:szCs w:val="19"/>
-        </w:rPr>
         <w:t>page</w:t>
       </w:r>
       <w:proofErr w:type="gramEnd"/>
       <w:r>
-        <w:rPr>
-          <w:rStyle w:val="reference-text"/>
-          <w:rFonts w:ascii="Arial" w:hAnsi="Arial" w:cs="Arial"/>
-          <w:color w:val="222222"/>
-          <w:sz w:val="19"/>
-          <w:szCs w:val="19"/>
-        </w:rPr>
         <w:t xml:space="preserve"> 61.4.</w:t>
       </w:r>
-    </w:p>
-    <w:p>
-      <w:pPr>
-        <w:pStyle w:val="NormalWeb"/>
-        <w:shd w:val="clear" w:color="auto" w:fill="FFFFFF"/>
-        <w:spacing w:before="120" w:beforeAutospacing="0" w:after="120" w:afterAutospacing="0"/>
-        <w:rPr>
-          <w:rFonts w:ascii="Arial" w:hAnsi="Arial" w:cs="Arial"/>
-          <w:color w:val="222222"/>
-          <w:sz w:val="21"/>
-          <w:szCs w:val="21"/>
-        </w:rPr>
-      </w:pPr>
     </w:p>
     <w:p/>
     <w:p>
@@ -3902,6 +1258,119 @@
     </w:lvl>
   </w:abstractNum>
   <w:abstractNum w:abstractNumId="5">
+    <w:nsid w:val="1D51512D"/>
+    <w:multiLevelType w:val="hybridMultilevel"/>
+    <w:tmpl w:val="ADCE3512"/>
+    <w:lvl w:ilvl="0" w:tplc="8724F47A">
+      <w:start w:val="9"/>
+      <w:numFmt w:val="bullet"/>
+      <w:lvlText w:val="•"/>
+      <w:lvlJc w:val="left"/>
+      <w:pPr>
+        <w:ind w:left="1080" w:hanging="720"/>
+      </w:pPr>
+      <w:rPr>
+        <w:rFonts w:ascii="Calibri" w:eastAsiaTheme="minorHAnsi" w:hAnsi="Calibri" w:cs="Calibri" w:hint="default"/>
+      </w:rPr>
+    </w:lvl>
+    <w:lvl w:ilvl="1" w:tplc="04090003" w:tentative="1">
+      <w:start w:val="1"/>
+      <w:numFmt w:val="bullet"/>
+      <w:lvlText w:val="o"/>
+      <w:lvlJc w:val="left"/>
+      <w:pPr>
+        <w:ind w:left="1440" w:hanging="360"/>
+      </w:pPr>
+      <w:rPr>
+        <w:rFonts w:ascii="Courier New" w:hAnsi="Courier New" w:cs="Courier New" w:hint="default"/>
+      </w:rPr>
+    </w:lvl>
+    <w:lvl w:ilvl="2" w:tplc="04090005" w:tentative="1">
+      <w:start w:val="1"/>
+      <w:numFmt w:val="bullet"/>
+      <w:lvlText w:val=""/>
+      <w:lvlJc w:val="left"/>
+      <w:pPr>
+        <w:ind w:left="2160" w:hanging="360"/>
+      </w:pPr>
+      <w:rPr>
+        <w:rFonts w:ascii="Wingdings" w:hAnsi="Wingdings" w:hint="default"/>
+      </w:rPr>
+    </w:lvl>
+    <w:lvl w:ilvl="3" w:tplc="04090001" w:tentative="1">
+      <w:start w:val="1"/>
+      <w:numFmt w:val="bullet"/>
+      <w:lvlText w:val=""/>
+      <w:lvlJc w:val="left"/>
+      <w:pPr>
+        <w:ind w:left="2880" w:hanging="360"/>
+      </w:pPr>
+      <w:rPr>
+        <w:rFonts w:ascii="Symbol" w:hAnsi="Symbol" w:hint="default"/>
+      </w:rPr>
+    </w:lvl>
+    <w:lvl w:ilvl="4" w:tplc="04090003" w:tentative="1">
+      <w:start w:val="1"/>
+      <w:numFmt w:val="bullet"/>
+      <w:lvlText w:val="o"/>
+      <w:lvlJc w:val="left"/>
+      <w:pPr>
+        <w:ind w:left="3600" w:hanging="360"/>
+      </w:pPr>
+      <w:rPr>
+        <w:rFonts w:ascii="Courier New" w:hAnsi="Courier New" w:cs="Courier New" w:hint="default"/>
+      </w:rPr>
+    </w:lvl>
+    <w:lvl w:ilvl="5" w:tplc="04090005" w:tentative="1">
+      <w:start w:val="1"/>
+      <w:numFmt w:val="bullet"/>
+      <w:lvlText w:val=""/>
+      <w:lvlJc w:val="left"/>
+      <w:pPr>
+        <w:ind w:left="4320" w:hanging="360"/>
+      </w:pPr>
+      <w:rPr>
+        <w:rFonts w:ascii="Wingdings" w:hAnsi="Wingdings" w:hint="default"/>
+      </w:rPr>
+    </w:lvl>
+    <w:lvl w:ilvl="6" w:tplc="04090001" w:tentative="1">
+      <w:start w:val="1"/>
+      <w:numFmt w:val="bullet"/>
+      <w:lvlText w:val=""/>
+      <w:lvlJc w:val="left"/>
+      <w:pPr>
+        <w:ind w:left="5040" w:hanging="360"/>
+      </w:pPr>
+      <w:rPr>
+        <w:rFonts w:ascii="Symbol" w:hAnsi="Symbol" w:hint="default"/>
+      </w:rPr>
+    </w:lvl>
+    <w:lvl w:ilvl="7" w:tplc="04090003" w:tentative="1">
+      <w:start w:val="1"/>
+      <w:numFmt w:val="bullet"/>
+      <w:lvlText w:val="o"/>
+      <w:lvlJc w:val="left"/>
+      <w:pPr>
+        <w:ind w:left="5760" w:hanging="360"/>
+      </w:pPr>
+      <w:rPr>
+        <w:rFonts w:ascii="Courier New" w:hAnsi="Courier New" w:cs="Courier New" w:hint="default"/>
+      </w:rPr>
+    </w:lvl>
+    <w:lvl w:ilvl="8" w:tplc="04090005" w:tentative="1">
+      <w:start w:val="1"/>
+      <w:numFmt w:val="bullet"/>
+      <w:lvlText w:val=""/>
+      <w:lvlJc w:val="left"/>
+      <w:pPr>
+        <w:ind w:left="6480" w:hanging="360"/>
+      </w:pPr>
+      <w:rPr>
+        <w:rFonts w:ascii="Wingdings" w:hAnsi="Wingdings" w:hint="default"/>
+      </w:rPr>
+    </w:lvl>
+  </w:abstractNum>
+  <w:abstractNum w:abstractNumId="6">
     <w:nsid w:val="21E21246"/>
     <w:multiLevelType w:val="multilevel"/>
     <w:tmpl w:val="8D7C4A6C"/>
@@ -4050,7 +1519,7 @@
       </w:rPr>
     </w:lvl>
   </w:abstractNum>
-  <w:abstractNum w:abstractNumId="6">
+  <w:abstractNum w:abstractNumId="7">
     <w:nsid w:val="21E50673"/>
     <w:multiLevelType w:val="multilevel"/>
     <w:tmpl w:val="357C3AF0"/>
@@ -4199,7 +1668,7 @@
       </w:rPr>
     </w:lvl>
   </w:abstractNum>
-  <w:abstractNum w:abstractNumId="7">
+  <w:abstractNum w:abstractNumId="8">
     <w:nsid w:val="2CD223E6"/>
     <w:multiLevelType w:val="multilevel"/>
     <w:tmpl w:val="C320385C"/>
@@ -4348,7 +1817,7 @@
       </w:rPr>
     </w:lvl>
   </w:abstractNum>
-  <w:abstractNum w:abstractNumId="8">
+  <w:abstractNum w:abstractNumId="9">
     <w:nsid w:val="36A067E5"/>
     <w:multiLevelType w:val="multilevel"/>
     <w:tmpl w:val="2DFA32F4"/>
@@ -4497,7 +1966,96 @@
       </w:rPr>
     </w:lvl>
   </w:abstractNum>
-  <w:abstractNum w:abstractNumId="9">
+  <w:abstractNum w:abstractNumId="10">
+    <w:nsid w:val="3B5A1BF6"/>
+    <w:multiLevelType w:val="hybridMultilevel"/>
+    <w:tmpl w:val="105AA170"/>
+    <w:lvl w:ilvl="0" w:tplc="6E54F79E">
+      <w:start w:val="1"/>
+      <w:numFmt w:val="decimal"/>
+      <w:lvlText w:val="%1."/>
+      <w:lvlJc w:val="left"/>
+      <w:pPr>
+        <w:ind w:left="1080" w:hanging="720"/>
+      </w:pPr>
+      <w:rPr>
+        <w:rFonts w:hint="default"/>
+      </w:rPr>
+    </w:lvl>
+    <w:lvl w:ilvl="1" w:tplc="04090019" w:tentative="1">
+      <w:start w:val="1"/>
+      <w:numFmt w:val="lowerLetter"/>
+      <w:lvlText w:val="%2."/>
+      <w:lvlJc w:val="left"/>
+      <w:pPr>
+        <w:ind w:left="1440" w:hanging="360"/>
+      </w:pPr>
+    </w:lvl>
+    <w:lvl w:ilvl="2" w:tplc="0409001B" w:tentative="1">
+      <w:start w:val="1"/>
+      <w:numFmt w:val="lowerRoman"/>
+      <w:lvlText w:val="%3."/>
+      <w:lvlJc w:val="right"/>
+      <w:pPr>
+        <w:ind w:left="2160" w:hanging="180"/>
+      </w:pPr>
+    </w:lvl>
+    <w:lvl w:ilvl="3" w:tplc="0409000F" w:tentative="1">
+      <w:start w:val="1"/>
+      <w:numFmt w:val="decimal"/>
+      <w:lvlText w:val="%4."/>
+      <w:lvlJc w:val="left"/>
+      <w:pPr>
+        <w:ind w:left="2880" w:hanging="360"/>
+      </w:pPr>
+    </w:lvl>
+    <w:lvl w:ilvl="4" w:tplc="04090019" w:tentative="1">
+      <w:start w:val="1"/>
+      <w:numFmt w:val="lowerLetter"/>
+      <w:lvlText w:val="%5."/>
+      <w:lvlJc w:val="left"/>
+      <w:pPr>
+        <w:ind w:left="3600" w:hanging="360"/>
+      </w:pPr>
+    </w:lvl>
+    <w:lvl w:ilvl="5" w:tplc="0409001B" w:tentative="1">
+      <w:start w:val="1"/>
+      <w:numFmt w:val="lowerRoman"/>
+      <w:lvlText w:val="%6."/>
+      <w:lvlJc w:val="right"/>
+      <w:pPr>
+        <w:ind w:left="4320" w:hanging="180"/>
+      </w:pPr>
+    </w:lvl>
+    <w:lvl w:ilvl="6" w:tplc="0409000F" w:tentative="1">
+      <w:start w:val="1"/>
+      <w:numFmt w:val="decimal"/>
+      <w:lvlText w:val="%7."/>
+      <w:lvlJc w:val="left"/>
+      <w:pPr>
+        <w:ind w:left="5040" w:hanging="360"/>
+      </w:pPr>
+    </w:lvl>
+    <w:lvl w:ilvl="7" w:tplc="04090019" w:tentative="1">
+      <w:start w:val="1"/>
+      <w:numFmt w:val="lowerLetter"/>
+      <w:lvlText w:val="%8."/>
+      <w:lvlJc w:val="left"/>
+      <w:pPr>
+        <w:ind w:left="5760" w:hanging="360"/>
+      </w:pPr>
+    </w:lvl>
+    <w:lvl w:ilvl="8" w:tplc="0409001B" w:tentative="1">
+      <w:start w:val="1"/>
+      <w:numFmt w:val="lowerRoman"/>
+      <w:lvlText w:val="%9."/>
+      <w:lvlJc w:val="right"/>
+      <w:pPr>
+        <w:ind w:left="6480" w:hanging="180"/>
+      </w:pPr>
+    </w:lvl>
+  </w:abstractNum>
+  <w:abstractNum w:abstractNumId="11">
     <w:nsid w:val="3C182C1D"/>
     <w:multiLevelType w:val="multilevel"/>
     <w:tmpl w:val="367EDE1E"/>
@@ -4646,7 +2204,7 @@
       </w:rPr>
     </w:lvl>
   </w:abstractNum>
-  <w:abstractNum w:abstractNumId="10">
+  <w:abstractNum w:abstractNumId="12">
     <w:nsid w:val="432700BE"/>
     <w:multiLevelType w:val="multilevel"/>
     <w:tmpl w:val="626A1AE6"/>
@@ -4795,7 +2353,7 @@
       </w:rPr>
     </w:lvl>
   </w:abstractNum>
-  <w:abstractNum w:abstractNumId="11">
+  <w:abstractNum w:abstractNumId="13">
     <w:nsid w:val="49C973BA"/>
     <w:multiLevelType w:val="multilevel"/>
     <w:tmpl w:val="FE62AC42"/>
@@ -4908,7 +2466,7 @@
       </w:pPr>
     </w:lvl>
   </w:abstractNum>
-  <w:abstractNum w:abstractNumId="12">
+  <w:abstractNum w:abstractNumId="14">
     <w:nsid w:val="4E8764EC"/>
     <w:multiLevelType w:val="multilevel"/>
     <w:tmpl w:val="1ADE2A12"/>
@@ -5057,7 +2615,7 @@
       </w:rPr>
     </w:lvl>
   </w:abstractNum>
-  <w:abstractNum w:abstractNumId="13">
+  <w:abstractNum w:abstractNumId="15">
     <w:nsid w:val="4F93117B"/>
     <w:multiLevelType w:val="multilevel"/>
     <w:tmpl w:val="B9F44092"/>
@@ -5206,7 +2764,7 @@
       </w:rPr>
     </w:lvl>
   </w:abstractNum>
-  <w:abstractNum w:abstractNumId="14">
+  <w:abstractNum w:abstractNumId="16">
     <w:nsid w:val="50227B1A"/>
     <w:multiLevelType w:val="multilevel"/>
     <w:tmpl w:val="CD2A53E6"/>
@@ -5355,7 +2913,7 @@
       </w:rPr>
     </w:lvl>
   </w:abstractNum>
-  <w:abstractNum w:abstractNumId="15">
+  <w:abstractNum w:abstractNumId="17">
     <w:nsid w:val="55FE3EBF"/>
     <w:multiLevelType w:val="multilevel"/>
     <w:tmpl w:val="DABE6CA4"/>
@@ -5504,7 +3062,7 @@
       </w:rPr>
     </w:lvl>
   </w:abstractNum>
-  <w:abstractNum w:abstractNumId="16">
+  <w:abstractNum w:abstractNumId="18">
     <w:nsid w:val="568210C7"/>
     <w:multiLevelType w:val="multilevel"/>
     <w:tmpl w:val="9CFCDF3E"/>
@@ -5653,7 +3211,7 @@
       </w:rPr>
     </w:lvl>
   </w:abstractNum>
-  <w:abstractNum w:abstractNumId="17">
+  <w:abstractNum w:abstractNumId="19">
     <w:nsid w:val="59A60F10"/>
     <w:multiLevelType w:val="multilevel"/>
     <w:tmpl w:val="1FA095F0"/>
@@ -5802,7 +3360,7 @@
       </w:rPr>
     </w:lvl>
   </w:abstractNum>
-  <w:abstractNum w:abstractNumId="18">
+  <w:abstractNum w:abstractNumId="20">
     <w:nsid w:val="5F2A05E5"/>
     <w:multiLevelType w:val="multilevel"/>
     <w:tmpl w:val="B066E74E"/>
@@ -5915,7 +3473,7 @@
       </w:pPr>
     </w:lvl>
   </w:abstractNum>
-  <w:abstractNum w:abstractNumId="19">
+  <w:abstractNum w:abstractNumId="21">
     <w:nsid w:val="60707014"/>
     <w:multiLevelType w:val="multilevel"/>
     <w:tmpl w:val="D804C9E6"/>
@@ -6064,7 +3622,7 @@
       </w:rPr>
     </w:lvl>
   </w:abstractNum>
-  <w:abstractNum w:abstractNumId="20">
+  <w:abstractNum w:abstractNumId="22">
     <w:nsid w:val="653E45B0"/>
     <w:multiLevelType w:val="multilevel"/>
     <w:tmpl w:val="85D47EEA"/>
@@ -6177,7 +3735,206 @@
       </w:pPr>
     </w:lvl>
   </w:abstractNum>
-  <w:abstractNum w:abstractNumId="21">
+  <w:abstractNum w:abstractNumId="23">
+    <w:nsid w:val="6AAF12AF"/>
+    <w:multiLevelType w:val="hybridMultilevel"/>
+    <w:tmpl w:val="D95C5ECC"/>
+    <w:lvl w:ilvl="0" w:tplc="04090001">
+      <w:start w:val="1"/>
+      <w:numFmt w:val="bullet"/>
+      <w:lvlText w:val=""/>
+      <w:lvlJc w:val="left"/>
+      <w:pPr>
+        <w:ind w:left="720" w:hanging="360"/>
+      </w:pPr>
+      <w:rPr>
+        <w:rFonts w:ascii="Symbol" w:hAnsi="Symbol" w:hint="default"/>
+      </w:rPr>
+    </w:lvl>
+    <w:lvl w:ilvl="1" w:tplc="04090003" w:tentative="1">
+      <w:start w:val="1"/>
+      <w:numFmt w:val="bullet"/>
+      <w:lvlText w:val="o"/>
+      <w:lvlJc w:val="left"/>
+      <w:pPr>
+        <w:ind w:left="1440" w:hanging="360"/>
+      </w:pPr>
+      <w:rPr>
+        <w:rFonts w:ascii="Courier New" w:hAnsi="Courier New" w:cs="Courier New" w:hint="default"/>
+      </w:rPr>
+    </w:lvl>
+    <w:lvl w:ilvl="2" w:tplc="04090005" w:tentative="1">
+      <w:start w:val="1"/>
+      <w:numFmt w:val="bullet"/>
+      <w:lvlText w:val=""/>
+      <w:lvlJc w:val="left"/>
+      <w:pPr>
+        <w:ind w:left="2160" w:hanging="360"/>
+      </w:pPr>
+      <w:rPr>
+        <w:rFonts w:ascii="Wingdings" w:hAnsi="Wingdings" w:hint="default"/>
+      </w:rPr>
+    </w:lvl>
+    <w:lvl w:ilvl="3" w:tplc="04090001" w:tentative="1">
+      <w:start w:val="1"/>
+      <w:numFmt w:val="bullet"/>
+      <w:lvlText w:val=""/>
+      <w:lvlJc w:val="left"/>
+      <w:pPr>
+        <w:ind w:left="2880" w:hanging="360"/>
+      </w:pPr>
+      <w:rPr>
+        <w:rFonts w:ascii="Symbol" w:hAnsi="Symbol" w:hint="default"/>
+      </w:rPr>
+    </w:lvl>
+    <w:lvl w:ilvl="4" w:tplc="04090003" w:tentative="1">
+      <w:start w:val="1"/>
+      <w:numFmt w:val="bullet"/>
+      <w:lvlText w:val="o"/>
+      <w:lvlJc w:val="left"/>
+      <w:pPr>
+        <w:ind w:left="3600" w:hanging="360"/>
+      </w:pPr>
+      <w:rPr>
+        <w:rFonts w:ascii="Courier New" w:hAnsi="Courier New" w:cs="Courier New" w:hint="default"/>
+      </w:rPr>
+    </w:lvl>
+    <w:lvl w:ilvl="5" w:tplc="04090005" w:tentative="1">
+      <w:start w:val="1"/>
+      <w:numFmt w:val="bullet"/>
+      <w:lvlText w:val=""/>
+      <w:lvlJc w:val="left"/>
+      <w:pPr>
+        <w:ind w:left="4320" w:hanging="360"/>
+      </w:pPr>
+      <w:rPr>
+        <w:rFonts w:ascii="Wingdings" w:hAnsi="Wingdings" w:hint="default"/>
+      </w:rPr>
+    </w:lvl>
+    <w:lvl w:ilvl="6" w:tplc="04090001" w:tentative="1">
+      <w:start w:val="1"/>
+      <w:numFmt w:val="bullet"/>
+      <w:lvlText w:val=""/>
+      <w:lvlJc w:val="left"/>
+      <w:pPr>
+        <w:ind w:left="5040" w:hanging="360"/>
+      </w:pPr>
+      <w:rPr>
+        <w:rFonts w:ascii="Symbol" w:hAnsi="Symbol" w:hint="default"/>
+      </w:rPr>
+    </w:lvl>
+    <w:lvl w:ilvl="7" w:tplc="04090003" w:tentative="1">
+      <w:start w:val="1"/>
+      <w:numFmt w:val="bullet"/>
+      <w:lvlText w:val="o"/>
+      <w:lvlJc w:val="left"/>
+      <w:pPr>
+        <w:ind w:left="5760" w:hanging="360"/>
+      </w:pPr>
+      <w:rPr>
+        <w:rFonts w:ascii="Courier New" w:hAnsi="Courier New" w:cs="Courier New" w:hint="default"/>
+      </w:rPr>
+    </w:lvl>
+    <w:lvl w:ilvl="8" w:tplc="04090005" w:tentative="1">
+      <w:start w:val="1"/>
+      <w:numFmt w:val="bullet"/>
+      <w:lvlText w:val=""/>
+      <w:lvlJc w:val="left"/>
+      <w:pPr>
+        <w:ind w:left="6480" w:hanging="360"/>
+      </w:pPr>
+      <w:rPr>
+        <w:rFonts w:ascii="Wingdings" w:hAnsi="Wingdings" w:hint="default"/>
+      </w:rPr>
+    </w:lvl>
+  </w:abstractNum>
+  <w:abstractNum w:abstractNumId="24">
+    <w:nsid w:val="6BCA7710"/>
+    <w:multiLevelType w:val="hybridMultilevel"/>
+    <w:tmpl w:val="C9B6D718"/>
+    <w:lvl w:ilvl="0" w:tplc="0409000F">
+      <w:start w:val="1"/>
+      <w:numFmt w:val="decimal"/>
+      <w:lvlText w:val="%1."/>
+      <w:lvlJc w:val="left"/>
+      <w:pPr>
+        <w:ind w:left="720" w:hanging="360"/>
+      </w:pPr>
+    </w:lvl>
+    <w:lvl w:ilvl="1" w:tplc="04090019" w:tentative="1">
+      <w:start w:val="1"/>
+      <w:numFmt w:val="lowerLetter"/>
+      <w:lvlText w:val="%2."/>
+      <w:lvlJc w:val="left"/>
+      <w:pPr>
+        <w:ind w:left="1440" w:hanging="360"/>
+      </w:pPr>
+    </w:lvl>
+    <w:lvl w:ilvl="2" w:tplc="0409001B" w:tentative="1">
+      <w:start w:val="1"/>
+      <w:numFmt w:val="lowerRoman"/>
+      <w:lvlText w:val="%3."/>
+      <w:lvlJc w:val="right"/>
+      <w:pPr>
+        <w:ind w:left="2160" w:hanging="180"/>
+      </w:pPr>
+    </w:lvl>
+    <w:lvl w:ilvl="3" w:tplc="0409000F" w:tentative="1">
+      <w:start w:val="1"/>
+      <w:numFmt w:val="decimal"/>
+      <w:lvlText w:val="%4."/>
+      <w:lvlJc w:val="left"/>
+      <w:pPr>
+        <w:ind w:left="2880" w:hanging="360"/>
+      </w:pPr>
+    </w:lvl>
+    <w:lvl w:ilvl="4" w:tplc="04090019" w:tentative="1">
+      <w:start w:val="1"/>
+      <w:numFmt w:val="lowerLetter"/>
+      <w:lvlText w:val="%5."/>
+      <w:lvlJc w:val="left"/>
+      <w:pPr>
+        <w:ind w:left="3600" w:hanging="360"/>
+      </w:pPr>
+    </w:lvl>
+    <w:lvl w:ilvl="5" w:tplc="0409001B" w:tentative="1">
+      <w:start w:val="1"/>
+      <w:numFmt w:val="lowerRoman"/>
+      <w:lvlText w:val="%6."/>
+      <w:lvlJc w:val="right"/>
+      <w:pPr>
+        <w:ind w:left="4320" w:hanging="180"/>
+      </w:pPr>
+    </w:lvl>
+    <w:lvl w:ilvl="6" w:tplc="0409000F" w:tentative="1">
+      <w:start w:val="1"/>
+      <w:numFmt w:val="decimal"/>
+      <w:lvlText w:val="%7."/>
+      <w:lvlJc w:val="left"/>
+      <w:pPr>
+        <w:ind w:left="5040" w:hanging="360"/>
+      </w:pPr>
+    </w:lvl>
+    <w:lvl w:ilvl="7" w:tplc="04090019" w:tentative="1">
+      <w:start w:val="1"/>
+      <w:numFmt w:val="lowerLetter"/>
+      <w:lvlText w:val="%8."/>
+      <w:lvlJc w:val="left"/>
+      <w:pPr>
+        <w:ind w:left="5760" w:hanging="360"/>
+      </w:pPr>
+    </w:lvl>
+    <w:lvl w:ilvl="8" w:tplc="0409001B" w:tentative="1">
+      <w:start w:val="1"/>
+      <w:numFmt w:val="lowerRoman"/>
+      <w:lvlText w:val="%9."/>
+      <w:lvlJc w:val="right"/>
+      <w:pPr>
+        <w:ind w:left="6480" w:hanging="180"/>
+      </w:pPr>
+    </w:lvl>
+  </w:abstractNum>
+  <w:abstractNum w:abstractNumId="25">
     <w:nsid w:val="6CCB673D"/>
     <w:multiLevelType w:val="multilevel"/>
     <w:tmpl w:val="9D4A9280"/>
@@ -6326,7 +4083,7 @@
       </w:rPr>
     </w:lvl>
   </w:abstractNum>
-  <w:abstractNum w:abstractNumId="22">
+  <w:abstractNum w:abstractNumId="26">
     <w:nsid w:val="70ED796E"/>
     <w:multiLevelType w:val="multilevel"/>
     <w:tmpl w:val="8F5C6600"/>
@@ -6475,7 +4232,7 @@
       </w:rPr>
     </w:lvl>
   </w:abstractNum>
-  <w:abstractNum w:abstractNumId="23">
+  <w:abstractNum w:abstractNumId="27">
     <w:nsid w:val="79586488"/>
     <w:multiLevelType w:val="multilevel"/>
     <w:tmpl w:val="FE940064"/>
@@ -6624,7 +4381,7 @@
       </w:rPr>
     </w:lvl>
   </w:abstractNum>
-  <w:abstractNum w:abstractNumId="24">
+  <w:abstractNum w:abstractNumId="28">
     <w:nsid w:val="7A531066"/>
     <w:multiLevelType w:val="multilevel"/>
     <w:tmpl w:val="8E98DE86"/>
@@ -6783,70 +4540,82 @@
     <w:abstractNumId w:val="3"/>
   </w:num>
   <w:num w:numId="4">
-    <w:abstractNumId w:val="16"/>
+    <w:abstractNumId w:val="18"/>
   </w:num>
   <w:num w:numId="5">
-    <w:abstractNumId w:val="23"/>
+    <w:abstractNumId w:val="27"/>
   </w:num>
   <w:num w:numId="6">
-    <w:abstractNumId w:val="15"/>
+    <w:abstractNumId w:val="17"/>
   </w:num>
   <w:num w:numId="7">
-    <w:abstractNumId w:val="8"/>
+    <w:abstractNumId w:val="9"/>
   </w:num>
   <w:num w:numId="8">
-    <w:abstractNumId w:val="5"/>
+    <w:abstractNumId w:val="6"/>
   </w:num>
   <w:num w:numId="9">
-    <w:abstractNumId w:val="12"/>
+    <w:abstractNumId w:val="14"/>
   </w:num>
   <w:num w:numId="10">
-    <w:abstractNumId w:val="9"/>
+    <w:abstractNumId w:val="11"/>
   </w:num>
   <w:num w:numId="11">
-    <w:abstractNumId w:val="22"/>
+    <w:abstractNumId w:val="26"/>
   </w:num>
   <w:num w:numId="12">
     <w:abstractNumId w:val="4"/>
   </w:num>
   <w:num w:numId="13">
-    <w:abstractNumId w:val="11"/>
+    <w:abstractNumId w:val="13"/>
   </w:num>
   <w:num w:numId="14">
     <w:abstractNumId w:val="1"/>
   </w:num>
   <w:num w:numId="15">
+    <w:abstractNumId w:val="22"/>
+  </w:num>
+  <w:num w:numId="16">
+    <w:abstractNumId w:val="7"/>
+  </w:num>
+  <w:num w:numId="17">
+    <w:abstractNumId w:val="16"/>
+  </w:num>
+  <w:num w:numId="18">
+    <w:abstractNumId w:val="25"/>
+  </w:num>
+  <w:num w:numId="19">
+    <w:abstractNumId w:val="28"/>
+  </w:num>
+  <w:num w:numId="20">
+    <w:abstractNumId w:val="12"/>
+  </w:num>
+  <w:num w:numId="21">
+    <w:abstractNumId w:val="21"/>
+  </w:num>
+  <w:num w:numId="22">
+    <w:abstractNumId w:val="15"/>
+  </w:num>
+  <w:num w:numId="23">
+    <w:abstractNumId w:val="8"/>
+  </w:num>
+  <w:num w:numId="24">
+    <w:abstractNumId w:val="19"/>
+  </w:num>
+  <w:num w:numId="25">
     <w:abstractNumId w:val="20"/>
   </w:num>
-  <w:num w:numId="16">
-    <w:abstractNumId w:val="6"/>
-  </w:num>
-  <w:num w:numId="17">
-    <w:abstractNumId w:val="14"/>
-  </w:num>
-  <w:num w:numId="18">
-    <w:abstractNumId w:val="21"/>
-  </w:num>
-  <w:num w:numId="19">
+  <w:num w:numId="26">
     <w:abstractNumId w:val="24"/>
   </w:num>
-  <w:num w:numId="20">
+  <w:num w:numId="27">
     <w:abstractNumId w:val="10"/>
   </w:num>
-  <w:num w:numId="21">
-    <w:abstractNumId w:val="19"/>
+  <w:num w:numId="28">
+    <w:abstractNumId w:val="23"/>
   </w:num>
-  <w:num w:numId="22">
-    <w:abstractNumId w:val="13"/>
-  </w:num>
-  <w:num w:numId="23">
-    <w:abstractNumId w:val="7"/>
-  </w:num>
-  <w:num w:numId="24">
-    <w:abstractNumId w:val="17"/>
-  </w:num>
-  <w:num w:numId="25">
-    <w:abstractNumId w:val="18"/>
+  <w:num w:numId="29">
+    <w:abstractNumId w:val="5"/>
   </w:num>
 </w:numbering>
 </file>
@@ -7109,6 +4878,7 @@
   <w:style w:type="character" w:default="1" w:styleId="DefaultParagraphFont">
     <w:name w:val="Default Paragraph Font"/>
     <w:uiPriority w:val="1"/>
+    <w:semiHidden/>
     <w:unhideWhenUsed/>
   </w:style>
   <w:style w:type="table" w:default="1" w:styleId="TableNormal">
@@ -7376,6 +5146,17 @@
     <w:name w:val="citation"/>
     <w:basedOn w:val="DefaultParagraphFont"/>
     <w:rsid w:val="000068B3"/>
+  </w:style>
+  <w:style w:type="paragraph" w:styleId="ListParagraph">
+    <w:name w:val="List Paragraph"/>
+    <w:basedOn w:val="Normal"/>
+    <w:uiPriority w:val="34"/>
+    <w:qFormat/>
+    <w:rsid w:val="005D6046"/>
+    <w:pPr>
+      <w:ind w:left="720"/>
+      <w:contextualSpacing/>
+    </w:pPr>
   </w:style>
 </w:styles>
 </file>

</xml_diff>